<commit_message>
Edited list of features doc
</commit_message>
<xml_diff>
--- a/List of features.docx
+++ b/List of features.docx
@@ -3,6 +3,26 @@
 <w:document xmlns:wpc="http://schemas.microsoft.com/office/word/2010/wordprocessingCanvas" xmlns:mc="http://schemas.openxmlformats.org/markup-compatibility/2006" xmlns:o="urn:schemas-microsoft-com:office:office" xmlns:r="http://schemas.openxmlformats.org/officeDocument/2006/relationships" xmlns:m="http://schemas.openxmlformats.org/officeDocument/2006/math" xmlns:v="urn:schemas-microsoft-com:vml" xmlns:wp14="http://schemas.microsoft.com/office/word/2010/wordprocessingDrawing" xmlns:wp="http://schemas.openxmlformats.org/drawingml/2006/wordprocessingDrawing" xmlns:w10="urn:schemas-microsoft-com:office:word" xmlns:w="http://schemas.openxmlformats.org/wordprocessingml/2006/main" xmlns:w14="http://schemas.microsoft.com/office/word/2010/wordml" xmlns:w15="http://schemas.microsoft.com/office/word/2012/wordml" xmlns:wpg="http://schemas.microsoft.com/office/word/2010/wordprocessingGroup" xmlns:wpi="http://schemas.microsoft.com/office/word/2010/wordprocessingInk" xmlns:wne="http://schemas.microsoft.com/office/word/2006/wordml" xmlns:wps="http://schemas.microsoft.com/office/word/2010/wordprocessingShape" mc:Ignorable="w14 w15 wp14">
   <w:body>
     <w:p>
+      <w:r>
+        <w:t>Marble Blast Ultra</w:t>
+      </w:r>
+    </w:p>
+    <w:p>
+      <w:proofErr w:type="spellStart"/>
+      <w:r>
+        <w:t>Coleten</w:t>
+      </w:r>
+      <w:proofErr w:type="spellEnd"/>
+      <w:r>
+        <w:t xml:space="preserve"> McGuire, Kyle Scott, Lawrence Foley, Duncan </w:t>
+      </w:r>
+      <w:proofErr w:type="spellStart"/>
+      <w:r>
+        <w:t>Dufva</w:t>
+      </w:r>
+      <w:proofErr w:type="spellEnd"/>
+    </w:p>
+    <w:p>
       <w:pPr>
         <w:pStyle w:val="ListParagraph"/>
         <w:numPr>
@@ -11,8 +31,27 @@
         </w:numPr>
       </w:pPr>
       <w:r>
-        <w:t>Main menu with a gui</w:t>
-      </w:r>
+        <w:t xml:space="preserve">Main menu with a </w:t>
+      </w:r>
+      <w:proofErr w:type="spellStart"/>
+      <w:r>
+        <w:t>gui</w:t>
+      </w:r>
+      <w:proofErr w:type="spellEnd"/>
+    </w:p>
+    <w:p>
+      <w:pPr>
+        <w:pStyle w:val="ListParagraph"/>
+        <w:numPr>
+          <w:ilvl w:val="1"/>
+          <w:numId w:val="1"/>
+        </w:numPr>
+      </w:pPr>
+      <w:proofErr w:type="spellStart"/>
+      <w:r>
+        <w:t>Coleten</w:t>
+      </w:r>
+      <w:proofErr w:type="spellEnd"/>
     </w:p>
     <w:p>
       <w:pPr>
@@ -22,8 +61,13 @@
           <w:numId w:val="1"/>
         </w:numPr>
       </w:pPr>
-      <w:r>
-        <w:t xml:space="preserve">Highscores </w:t>
+      <w:proofErr w:type="spellStart"/>
+      <w:r>
+        <w:t>Highscores</w:t>
+      </w:r>
+      <w:proofErr w:type="spellEnd"/>
+      <w:r>
+        <w:t xml:space="preserve"> </w:t>
       </w:r>
       <w:r>
         <w:t xml:space="preserve">menu </w:t>
@@ -36,6 +80,18 @@
       <w:pPr>
         <w:pStyle w:val="ListParagraph"/>
         <w:numPr>
+          <w:ilvl w:val="1"/>
+          <w:numId w:val="1"/>
+        </w:numPr>
+      </w:pPr>
+      <w:r>
+        <w:t>Kyle</w:t>
+      </w:r>
+    </w:p>
+    <w:p>
+      <w:pPr>
+        <w:pStyle w:val="ListParagraph"/>
+        <w:numPr>
           <w:ilvl w:val="0"/>
           <w:numId w:val="1"/>
         </w:numPr>
@@ -72,6 +128,18 @@
       <w:pPr>
         <w:pStyle w:val="ListParagraph"/>
         <w:numPr>
+          <w:ilvl w:val="2"/>
+          <w:numId w:val="1"/>
+        </w:numPr>
+      </w:pPr>
+      <w:r>
+        <w:t>Duncan</w:t>
+      </w:r>
+    </w:p>
+    <w:p>
+      <w:pPr>
+        <w:pStyle w:val="ListParagraph"/>
+        <w:numPr>
           <w:ilvl w:val="0"/>
           <w:numId w:val="1"/>
         </w:numPr>
@@ -90,6 +158,18 @@
       <w:pPr>
         <w:pStyle w:val="ListParagraph"/>
         <w:numPr>
+          <w:ilvl w:val="1"/>
+          <w:numId w:val="1"/>
+        </w:numPr>
+      </w:pPr>
+      <w:r>
+        <w:t>Everyone</w:t>
+      </w:r>
+    </w:p>
+    <w:p>
+      <w:pPr>
+        <w:pStyle w:val="ListParagraph"/>
+        <w:numPr>
           <w:ilvl w:val="0"/>
           <w:numId w:val="1"/>
         </w:numPr>
@@ -102,6 +182,18 @@
       <w:pPr>
         <w:pStyle w:val="ListParagraph"/>
         <w:numPr>
+          <w:ilvl w:val="1"/>
+          <w:numId w:val="1"/>
+        </w:numPr>
+      </w:pPr>
+      <w:r>
+        <w:t>Lawrence</w:t>
+      </w:r>
+    </w:p>
+    <w:p>
+      <w:pPr>
+        <w:pStyle w:val="ListParagraph"/>
+        <w:numPr>
           <w:ilvl w:val="0"/>
           <w:numId w:val="1"/>
         </w:numPr>
@@ -114,12 +206,41 @@
       <w:pPr>
         <w:pStyle w:val="ListParagraph"/>
         <w:numPr>
+          <w:ilvl w:val="1"/>
+          <w:numId w:val="1"/>
+        </w:numPr>
+      </w:pPr>
+      <w:r>
+        <w:t>Duncan</w:t>
+      </w:r>
+    </w:p>
+    <w:p>
+      <w:pPr>
+        <w:pStyle w:val="ListParagraph"/>
+        <w:numPr>
           <w:ilvl w:val="0"/>
           <w:numId w:val="1"/>
         </w:numPr>
       </w:pPr>
-      <w:r>
-        <w:t>Powerups  to pickup</w:t>
+      <w:proofErr w:type="spellStart"/>
+      <w:r>
+        <w:t>Powerups</w:t>
+      </w:r>
+      <w:proofErr w:type="spellEnd"/>
+      <w:r>
+        <w:t xml:space="preserve">  to pickup</w:t>
+      </w:r>
+    </w:p>
+    <w:p>
+      <w:pPr>
+        <w:pStyle w:val="ListParagraph"/>
+        <w:numPr>
+          <w:ilvl w:val="1"/>
+          <w:numId w:val="1"/>
+        </w:numPr>
+      </w:pPr>
+      <w:r>
+        <w:t>Kyle</w:t>
       </w:r>
     </w:p>
     <w:p>
@@ -138,12 +259,38 @@
       <w:pPr>
         <w:pStyle w:val="ListParagraph"/>
         <w:numPr>
+          <w:ilvl w:val="1"/>
+          <w:numId w:val="1"/>
+        </w:numPr>
+      </w:pPr>
+      <w:proofErr w:type="spellStart"/>
+      <w:r>
+        <w:t>Coleten</w:t>
+      </w:r>
+      <w:proofErr w:type="spellEnd"/>
+    </w:p>
+    <w:p>
+      <w:pPr>
+        <w:pStyle w:val="ListParagraph"/>
+        <w:numPr>
           <w:ilvl w:val="0"/>
           <w:numId w:val="1"/>
         </w:numPr>
       </w:pPr>
       <w:r>
         <w:t>3D models</w:t>
+      </w:r>
+    </w:p>
+    <w:p>
+      <w:pPr>
+        <w:pStyle w:val="ListParagraph"/>
+        <w:numPr>
+          <w:ilvl w:val="1"/>
+          <w:numId w:val="1"/>
+        </w:numPr>
+      </w:pPr>
+      <w:r>
+        <w:t>Lawrence</w:t>
       </w:r>
       <w:bookmarkStart w:id="0" w:name="_GoBack"/>
       <w:bookmarkEnd w:id="0"/>
@@ -189,7 +336,7 @@
         <w:rFonts w:ascii="Courier New" w:hAnsi="Courier New" w:cs="Courier New" w:hint="default"/>
       </w:rPr>
     </w:lvl>
-    <w:lvl w:ilvl="2" w:tplc="04090005" w:tentative="1">
+    <w:lvl w:ilvl="2" w:tplc="04090005">
       <w:start w:val="1"/>
       <w:numFmt w:val="bullet"/>
       <w:lvlText w:val=""/>

</xml_diff>

<commit_message>
Try this one more time
</commit_message>
<xml_diff>
--- a/List of features.docx
+++ b/List of features.docx
@@ -8,292 +8,280 @@
       </w:r>
     </w:p>
     <w:p>
-      <w:proofErr w:type="spellStart"/>
-      <w:r>
-        <w:t>Coleten</w:t>
-      </w:r>
-      <w:proofErr w:type="spellEnd"/>
-      <w:r>
-        <w:t xml:space="preserve"> McGuire, Kyle Scott, Lawrence Foley, Duncan </w:t>
-      </w:r>
-      <w:proofErr w:type="spellStart"/>
-      <w:r>
-        <w:t>Dufva</w:t>
-      </w:r>
-      <w:proofErr w:type="spellEnd"/>
-    </w:p>
-    <w:p>
-      <w:pPr>
-        <w:pStyle w:val="ListParagraph"/>
-        <w:numPr>
-          <w:ilvl w:val="0"/>
-          <w:numId w:val="1"/>
-        </w:numPr>
-      </w:pPr>
-      <w:r>
-        <w:t xml:space="preserve">Main menu with a </w:t>
-      </w:r>
-      <w:proofErr w:type="spellStart"/>
-      <w:r>
-        <w:t>gui</w:t>
-      </w:r>
-      <w:proofErr w:type="spellEnd"/>
-    </w:p>
-    <w:p>
-      <w:pPr>
-        <w:pStyle w:val="ListParagraph"/>
-        <w:numPr>
-          <w:ilvl w:val="1"/>
-          <w:numId w:val="1"/>
-        </w:numPr>
-      </w:pPr>
-      <w:proofErr w:type="spellStart"/>
-      <w:r>
-        <w:t>Coleten</w:t>
-      </w:r>
-      <w:proofErr w:type="spellEnd"/>
-    </w:p>
-    <w:p>
-      <w:pPr>
-        <w:pStyle w:val="ListParagraph"/>
-        <w:numPr>
-          <w:ilvl w:val="0"/>
-          <w:numId w:val="1"/>
-        </w:numPr>
-      </w:pPr>
-      <w:proofErr w:type="spellStart"/>
-      <w:r>
-        <w:t>Highscores</w:t>
-      </w:r>
-      <w:proofErr w:type="spellEnd"/>
-      <w:r>
-        <w:t xml:space="preserve"> </w:t>
-      </w:r>
-      <w:r>
-        <w:t xml:space="preserve">menu </w:t>
-      </w:r>
-      <w:r>
-        <w:t>(separate scene)</w:t>
-      </w:r>
-    </w:p>
-    <w:p>
-      <w:pPr>
-        <w:pStyle w:val="ListParagraph"/>
-        <w:numPr>
-          <w:ilvl w:val="1"/>
-          <w:numId w:val="1"/>
-        </w:numPr>
-      </w:pPr>
-      <w:r>
-        <w:t>Kyle</w:t>
-      </w:r>
-    </w:p>
-    <w:p>
-      <w:pPr>
-        <w:pStyle w:val="ListParagraph"/>
-        <w:numPr>
-          <w:ilvl w:val="0"/>
-          <w:numId w:val="1"/>
-        </w:numPr>
-      </w:pPr>
-      <w:r>
-        <w:t>Pause menu</w:t>
-      </w:r>
-    </w:p>
-    <w:p>
-      <w:pPr>
-        <w:pStyle w:val="ListParagraph"/>
-        <w:numPr>
-          <w:ilvl w:val="1"/>
-          <w:numId w:val="1"/>
-        </w:numPr>
-      </w:pPr>
-      <w:r>
-        <w:t>Button to main menu</w:t>
-      </w:r>
-    </w:p>
-    <w:p>
-      <w:pPr>
-        <w:pStyle w:val="ListParagraph"/>
-        <w:numPr>
-          <w:ilvl w:val="1"/>
-          <w:numId w:val="1"/>
-        </w:numPr>
-      </w:pPr>
-      <w:r>
-        <w:t>Button to restart</w:t>
-      </w:r>
-    </w:p>
-    <w:p>
-      <w:pPr>
-        <w:pStyle w:val="ListParagraph"/>
-        <w:numPr>
-          <w:ilvl w:val="2"/>
-          <w:numId w:val="1"/>
-        </w:numPr>
-      </w:pPr>
-      <w:r>
-        <w:t>Duncan</w:t>
-      </w:r>
-    </w:p>
-    <w:p>
-      <w:pPr>
-        <w:pStyle w:val="ListParagraph"/>
-        <w:numPr>
-          <w:ilvl w:val="0"/>
-          <w:numId w:val="1"/>
-        </w:numPr>
-      </w:pPr>
-      <w:r>
-        <w:t>**</w:t>
-      </w:r>
-      <w:r>
-        <w:t>Multiple levels</w:t>
-      </w:r>
-      <w:r>
-        <w:t>**</w:t>
-      </w:r>
-    </w:p>
-    <w:p>
-      <w:pPr>
-        <w:pStyle w:val="ListParagraph"/>
-        <w:numPr>
-          <w:ilvl w:val="1"/>
-          <w:numId w:val="1"/>
-        </w:numPr>
-      </w:pPr>
-      <w:r>
-        <w:t>Everyone</w:t>
-      </w:r>
-    </w:p>
-    <w:p>
-      <w:pPr>
-        <w:pStyle w:val="ListParagraph"/>
-        <w:numPr>
-          <w:ilvl w:val="0"/>
-          <w:numId w:val="1"/>
-        </w:numPr>
-      </w:pPr>
-      <w:r>
-        <w:t>Platforms models for the start and finish</w:t>
-      </w:r>
-    </w:p>
-    <w:p>
-      <w:pPr>
-        <w:pStyle w:val="ListParagraph"/>
-        <w:numPr>
-          <w:ilvl w:val="1"/>
-          <w:numId w:val="1"/>
-        </w:numPr>
-      </w:pPr>
-      <w:r>
-        <w:t>Lawrence</w:t>
-      </w:r>
-    </w:p>
-    <w:p>
-      <w:pPr>
-        <w:pStyle w:val="ListParagraph"/>
-        <w:numPr>
-          <w:ilvl w:val="0"/>
-          <w:numId w:val="1"/>
-        </w:numPr>
-      </w:pPr>
-      <w:r>
-        <w:t>Ball with camera following it</w:t>
-      </w:r>
-    </w:p>
-    <w:p>
-      <w:pPr>
-        <w:pStyle w:val="ListParagraph"/>
-        <w:numPr>
-          <w:ilvl w:val="1"/>
-          <w:numId w:val="1"/>
-        </w:numPr>
-      </w:pPr>
-      <w:r>
-        <w:t>Duncan</w:t>
-      </w:r>
-    </w:p>
-    <w:p>
-      <w:pPr>
-        <w:pStyle w:val="ListParagraph"/>
-        <w:numPr>
-          <w:ilvl w:val="0"/>
-          <w:numId w:val="1"/>
-        </w:numPr>
-      </w:pPr>
-      <w:proofErr w:type="spellStart"/>
-      <w:r>
-        <w:t>Powerups</w:t>
-      </w:r>
-      <w:proofErr w:type="spellEnd"/>
-      <w:r>
-        <w:t xml:space="preserve">  to pickup</w:t>
-      </w:r>
-    </w:p>
-    <w:p>
-      <w:pPr>
-        <w:pStyle w:val="ListParagraph"/>
-        <w:numPr>
-          <w:ilvl w:val="1"/>
-          <w:numId w:val="1"/>
-        </w:numPr>
-      </w:pPr>
-      <w:r>
-        <w:t>Kyle</w:t>
-      </w:r>
-    </w:p>
-    <w:p>
-      <w:pPr>
-        <w:pStyle w:val="ListParagraph"/>
-        <w:numPr>
-          <w:ilvl w:val="0"/>
-          <w:numId w:val="1"/>
-        </w:numPr>
-      </w:pPr>
-      <w:r>
-        <w:t>Textures/artwork</w:t>
-      </w:r>
-    </w:p>
-    <w:p>
-      <w:pPr>
-        <w:pStyle w:val="ListParagraph"/>
-        <w:numPr>
-          <w:ilvl w:val="1"/>
-          <w:numId w:val="1"/>
-        </w:numPr>
-      </w:pPr>
-      <w:proofErr w:type="spellStart"/>
-      <w:r>
-        <w:t>Coleten</w:t>
-      </w:r>
-      <w:proofErr w:type="spellEnd"/>
-    </w:p>
-    <w:p>
-      <w:pPr>
-        <w:pStyle w:val="ListParagraph"/>
-        <w:numPr>
-          <w:ilvl w:val="0"/>
-          <w:numId w:val="1"/>
-        </w:numPr>
-      </w:pPr>
-      <w:r>
-        <w:t>3D models</w:t>
-      </w:r>
-    </w:p>
-    <w:p>
-      <w:pPr>
-        <w:pStyle w:val="ListParagraph"/>
-        <w:numPr>
-          <w:ilvl w:val="1"/>
-          <w:numId w:val="1"/>
-        </w:numPr>
-      </w:pPr>
-      <w:r>
-        <w:t>Lawrence</w:t>
+      <w:r>
+        <w:t>Coleten McGuire, Kyle Scott, Lawrence Foley, Duncan Dufva</w:t>
+      </w:r>
+    </w:p>
+    <w:p>
+      <w:r>
+        <w:t xml:space="preserve">Description: </w:t>
+      </w:r>
+      <w:r>
+        <w:t>Marble Blast Ultra is a 3D puzzle/action game involving a marble</w:t>
+      </w:r>
+      <w:r>
+        <w:t>. T</w:t>
+      </w:r>
+      <w:r>
+        <w:t>he player has the main goal of reaching the finish pad of the level as fast as possible. Obstacles will hinder the player's progress, but powerups are also provided to h</w:t>
+      </w:r>
+      <w:r>
+        <w:t>elp the player finish the level. There will be multiple levels which will increase in difficulty as the player progresses.</w:t>
       </w:r>
       <w:bookmarkStart w:id="0" w:name="_GoBack"/>
       <w:bookmarkEnd w:id="0"/>
+    </w:p>
+    <w:p>
+      <w:pPr>
+        <w:pStyle w:val="ListParagraph"/>
+        <w:numPr>
+          <w:ilvl w:val="0"/>
+          <w:numId w:val="1"/>
+        </w:numPr>
+      </w:pPr>
+      <w:r>
+        <w:t>Main menu with a gui</w:t>
+      </w:r>
+    </w:p>
+    <w:p>
+      <w:pPr>
+        <w:pStyle w:val="ListParagraph"/>
+        <w:numPr>
+          <w:ilvl w:val="1"/>
+          <w:numId w:val="1"/>
+        </w:numPr>
+      </w:pPr>
+      <w:r>
+        <w:t>Coleten</w:t>
+      </w:r>
+    </w:p>
+    <w:p>
+      <w:pPr>
+        <w:pStyle w:val="ListParagraph"/>
+        <w:numPr>
+          <w:ilvl w:val="0"/>
+          <w:numId w:val="1"/>
+        </w:numPr>
+      </w:pPr>
+      <w:r>
+        <w:t xml:space="preserve">Highscores </w:t>
+      </w:r>
+      <w:r>
+        <w:t xml:space="preserve">menu </w:t>
+      </w:r>
+      <w:r>
+        <w:t>(separate scene)</w:t>
+      </w:r>
+    </w:p>
+    <w:p>
+      <w:pPr>
+        <w:pStyle w:val="ListParagraph"/>
+        <w:numPr>
+          <w:ilvl w:val="1"/>
+          <w:numId w:val="1"/>
+        </w:numPr>
+      </w:pPr>
+      <w:r>
+        <w:t>Kyle</w:t>
+      </w:r>
+    </w:p>
+    <w:p>
+      <w:pPr>
+        <w:pStyle w:val="ListParagraph"/>
+        <w:numPr>
+          <w:ilvl w:val="0"/>
+          <w:numId w:val="1"/>
+        </w:numPr>
+      </w:pPr>
+      <w:r>
+        <w:t>Pause menu</w:t>
+      </w:r>
+    </w:p>
+    <w:p>
+      <w:pPr>
+        <w:pStyle w:val="ListParagraph"/>
+        <w:numPr>
+          <w:ilvl w:val="1"/>
+          <w:numId w:val="1"/>
+        </w:numPr>
+      </w:pPr>
+      <w:r>
+        <w:t>Button to main menu</w:t>
+      </w:r>
+    </w:p>
+    <w:p>
+      <w:pPr>
+        <w:pStyle w:val="ListParagraph"/>
+        <w:numPr>
+          <w:ilvl w:val="1"/>
+          <w:numId w:val="1"/>
+        </w:numPr>
+      </w:pPr>
+      <w:r>
+        <w:t>Button to restart</w:t>
+      </w:r>
+    </w:p>
+    <w:p>
+      <w:pPr>
+        <w:pStyle w:val="ListParagraph"/>
+        <w:numPr>
+          <w:ilvl w:val="2"/>
+          <w:numId w:val="1"/>
+        </w:numPr>
+      </w:pPr>
+      <w:r>
+        <w:t>Duncan</w:t>
+      </w:r>
+    </w:p>
+    <w:p>
+      <w:pPr>
+        <w:pStyle w:val="ListParagraph"/>
+        <w:numPr>
+          <w:ilvl w:val="0"/>
+          <w:numId w:val="1"/>
+        </w:numPr>
+      </w:pPr>
+      <w:r>
+        <w:t>**</w:t>
+      </w:r>
+      <w:r>
+        <w:t>Multiple levels</w:t>
+      </w:r>
+      <w:r>
+        <w:t>**</w:t>
+      </w:r>
+    </w:p>
+    <w:p>
+      <w:pPr>
+        <w:pStyle w:val="ListParagraph"/>
+        <w:numPr>
+          <w:ilvl w:val="1"/>
+          <w:numId w:val="1"/>
+        </w:numPr>
+      </w:pPr>
+      <w:r>
+        <w:t>Everyone</w:t>
+      </w:r>
+    </w:p>
+    <w:p>
+      <w:pPr>
+        <w:pStyle w:val="ListParagraph"/>
+        <w:numPr>
+          <w:ilvl w:val="0"/>
+          <w:numId w:val="1"/>
+        </w:numPr>
+      </w:pPr>
+      <w:r>
+        <w:t>Platforms models for the start and finish</w:t>
+      </w:r>
+    </w:p>
+    <w:p>
+      <w:pPr>
+        <w:pStyle w:val="ListParagraph"/>
+        <w:numPr>
+          <w:ilvl w:val="1"/>
+          <w:numId w:val="1"/>
+        </w:numPr>
+      </w:pPr>
+      <w:r>
+        <w:t>Lawrence</w:t>
+      </w:r>
+    </w:p>
+    <w:p>
+      <w:pPr>
+        <w:pStyle w:val="ListParagraph"/>
+        <w:numPr>
+          <w:ilvl w:val="0"/>
+          <w:numId w:val="1"/>
+        </w:numPr>
+      </w:pPr>
+      <w:r>
+        <w:t>Ball with camera following it</w:t>
+      </w:r>
+    </w:p>
+    <w:p>
+      <w:pPr>
+        <w:pStyle w:val="ListParagraph"/>
+        <w:numPr>
+          <w:ilvl w:val="1"/>
+          <w:numId w:val="1"/>
+        </w:numPr>
+      </w:pPr>
+      <w:r>
+        <w:t>Duncan</w:t>
+      </w:r>
+    </w:p>
+    <w:p>
+      <w:pPr>
+        <w:pStyle w:val="ListParagraph"/>
+        <w:numPr>
+          <w:ilvl w:val="0"/>
+          <w:numId w:val="1"/>
+        </w:numPr>
+      </w:pPr>
+      <w:r>
+        <w:t>Powerups  to pickup</w:t>
+      </w:r>
+    </w:p>
+    <w:p>
+      <w:pPr>
+        <w:pStyle w:val="ListParagraph"/>
+        <w:numPr>
+          <w:ilvl w:val="1"/>
+          <w:numId w:val="1"/>
+        </w:numPr>
+      </w:pPr>
+      <w:r>
+        <w:t>Kyle</w:t>
+      </w:r>
+    </w:p>
+    <w:p>
+      <w:pPr>
+        <w:pStyle w:val="ListParagraph"/>
+        <w:numPr>
+          <w:ilvl w:val="0"/>
+          <w:numId w:val="1"/>
+        </w:numPr>
+      </w:pPr>
+      <w:r>
+        <w:t>Textures/artwork</w:t>
+      </w:r>
+    </w:p>
+    <w:p>
+      <w:pPr>
+        <w:pStyle w:val="ListParagraph"/>
+        <w:numPr>
+          <w:ilvl w:val="1"/>
+          <w:numId w:val="1"/>
+        </w:numPr>
+      </w:pPr>
+      <w:r>
+        <w:t>Coleten</w:t>
+      </w:r>
+    </w:p>
+    <w:p>
+      <w:pPr>
+        <w:pStyle w:val="ListParagraph"/>
+        <w:numPr>
+          <w:ilvl w:val="0"/>
+          <w:numId w:val="1"/>
+        </w:numPr>
+      </w:pPr>
+      <w:r>
+        <w:t>3D models</w:t>
+      </w:r>
+    </w:p>
+    <w:p>
+      <w:pPr>
+        <w:pStyle w:val="ListParagraph"/>
+        <w:numPr>
+          <w:ilvl w:val="1"/>
+          <w:numId w:val="1"/>
+        </w:numPr>
+      </w:pPr>
+      <w:r>
+        <w:t>Lawrence</w:t>
+      </w:r>
     </w:p>
     <w:p/>
     <w:sectPr>

</xml_diff>

<commit_message>
Wrote what we want done in our list of features
</commit_message>
<xml_diff>
--- a/List of features.docx
+++ b/List of features.docx
@@ -28,259 +28,316 @@
       <w:r>
         <w:t>elp the player finish the level. There will be multiple levels which will increase in difficulty as the player progresses.</w:t>
       </w:r>
+    </w:p>
+    <w:p>
+      <w:pPr>
+        <w:pStyle w:val="ListParagraph"/>
+        <w:numPr>
+          <w:ilvl w:val="0"/>
+          <w:numId w:val="1"/>
+        </w:numPr>
+      </w:pPr>
+      <w:r>
+        <w:t>Main menu with level select, etc.</w:t>
+      </w:r>
+    </w:p>
+    <w:p>
+      <w:pPr>
+        <w:pStyle w:val="ListParagraph"/>
+        <w:numPr>
+          <w:ilvl w:val="1"/>
+          <w:numId w:val="1"/>
+        </w:numPr>
+      </w:pPr>
+      <w:r>
+        <w:t>Duncan</w:t>
+      </w:r>
+    </w:p>
+    <w:p>
+      <w:pPr>
+        <w:pStyle w:val="ListParagraph"/>
+        <w:numPr>
+          <w:ilvl w:val="0"/>
+          <w:numId w:val="1"/>
+        </w:numPr>
+      </w:pPr>
+      <w:r>
+        <w:t>H</w:t>
+      </w:r>
+      <w:r>
+        <w:t>ighscores (Json file)</w:t>
+      </w:r>
+    </w:p>
+    <w:p>
+      <w:pPr>
+        <w:pStyle w:val="ListParagraph"/>
+        <w:numPr>
+          <w:ilvl w:val="1"/>
+          <w:numId w:val="1"/>
+        </w:numPr>
+      </w:pPr>
+      <w:r>
+        <w:t>Lawrence</w:t>
+      </w:r>
+    </w:p>
+    <w:p>
+      <w:pPr>
+        <w:pStyle w:val="ListParagraph"/>
+        <w:numPr>
+          <w:ilvl w:val="0"/>
+          <w:numId w:val="1"/>
+        </w:numPr>
+      </w:pPr>
+      <w:r>
+        <w:t>Moving platforms</w:t>
+      </w:r>
+    </w:p>
+    <w:p>
+      <w:pPr>
+        <w:pStyle w:val="ListParagraph"/>
+        <w:numPr>
+          <w:ilvl w:val="1"/>
+          <w:numId w:val="1"/>
+        </w:numPr>
+      </w:pPr>
+      <w:r>
+        <w:t>Duncan</w:t>
+      </w:r>
+    </w:p>
+    <w:p>
+      <w:pPr>
+        <w:pStyle w:val="ListParagraph"/>
+        <w:numPr>
+          <w:ilvl w:val="0"/>
+          <w:numId w:val="1"/>
+        </w:numPr>
+      </w:pPr>
+      <w:r>
+        <w:t>**</w:t>
+      </w:r>
+      <w:r>
+        <w:t>Multiple levels</w:t>
+      </w:r>
+      <w:r>
+        <w:t>**</w:t>
+      </w:r>
+    </w:p>
+    <w:p>
+      <w:pPr>
+        <w:pStyle w:val="ListParagraph"/>
+        <w:numPr>
+          <w:ilvl w:val="1"/>
+          <w:numId w:val="1"/>
+        </w:numPr>
+      </w:pPr>
+      <w:r>
+        <w:t>Everyone</w:t>
+      </w:r>
+    </w:p>
+    <w:p>
+      <w:pPr>
+        <w:pStyle w:val="ListParagraph"/>
+        <w:numPr>
+          <w:ilvl w:val="0"/>
+          <w:numId w:val="1"/>
+        </w:numPr>
+      </w:pPr>
+      <w:r>
+        <w:t>Background (SkyBox)</w:t>
+      </w:r>
+    </w:p>
+    <w:p>
+      <w:pPr>
+        <w:pStyle w:val="ListParagraph"/>
+        <w:numPr>
+          <w:ilvl w:val="1"/>
+          <w:numId w:val="1"/>
+        </w:numPr>
+      </w:pPr>
+      <w:r>
+        <w:t>?</w:t>
+      </w:r>
+    </w:p>
+    <w:p>
+      <w:pPr>
+        <w:pStyle w:val="ListParagraph"/>
+        <w:numPr>
+          <w:ilvl w:val="0"/>
+          <w:numId w:val="1"/>
+        </w:numPr>
+      </w:pPr>
+      <w:r>
+        <w:t>Platforms models for the start and finish</w:t>
+      </w:r>
+    </w:p>
+    <w:p>
+      <w:pPr>
+        <w:pStyle w:val="ListParagraph"/>
+        <w:numPr>
+          <w:ilvl w:val="1"/>
+          <w:numId w:val="1"/>
+        </w:numPr>
+      </w:pPr>
+      <w:r>
+        <w:t xml:space="preserve">? </w:t>
+      </w:r>
+    </w:p>
+    <w:p>
+      <w:pPr>
+        <w:pStyle w:val="ListParagraph"/>
+        <w:numPr>
+          <w:ilvl w:val="0"/>
+          <w:numId w:val="1"/>
+        </w:numPr>
+      </w:pPr>
+      <w:r>
+        <w:t>Powerups  to pickup</w:t>
+      </w:r>
+    </w:p>
+    <w:p>
+      <w:pPr>
+        <w:pStyle w:val="ListParagraph"/>
+        <w:numPr>
+          <w:ilvl w:val="1"/>
+          <w:numId w:val="1"/>
+        </w:numPr>
+      </w:pPr>
+      <w:r>
+        <w:t>Speedup</w:t>
+      </w:r>
+    </w:p>
+    <w:p>
+      <w:pPr>
+        <w:pStyle w:val="ListParagraph"/>
+        <w:numPr>
+          <w:ilvl w:val="2"/>
+          <w:numId w:val="1"/>
+        </w:numPr>
+      </w:pPr>
+      <w:r>
+        <w:t>Kyle</w:t>
+      </w:r>
+    </w:p>
+    <w:p>
+      <w:pPr>
+        <w:pStyle w:val="ListParagraph"/>
+        <w:numPr>
+          <w:ilvl w:val="1"/>
+          <w:numId w:val="1"/>
+        </w:numPr>
+      </w:pPr>
+      <w:r>
+        <w:t>Maybe Gravity</w:t>
+      </w:r>
+    </w:p>
+    <w:p>
+      <w:pPr>
+        <w:pStyle w:val="ListParagraph"/>
+        <w:numPr>
+          <w:ilvl w:val="1"/>
+          <w:numId w:val="1"/>
+        </w:numPr>
+      </w:pPr>
+      <w:r>
+        <w:t>Super Jump</w:t>
+      </w:r>
+    </w:p>
+    <w:p>
+      <w:pPr>
+        <w:pStyle w:val="ListParagraph"/>
+        <w:numPr>
+          <w:ilvl w:val="0"/>
+          <w:numId w:val="1"/>
+        </w:numPr>
+      </w:pPr>
+      <w:r>
+        <w:t>Textures/artwork</w:t>
+      </w:r>
+    </w:p>
+    <w:p>
+      <w:pPr>
+        <w:pStyle w:val="ListParagraph"/>
+        <w:numPr>
+          <w:ilvl w:val="1"/>
+          <w:numId w:val="1"/>
+        </w:numPr>
+      </w:pPr>
+      <w:r>
+        <w:t>For ground</w:t>
+      </w:r>
+    </w:p>
+    <w:p>
+      <w:pPr>
+        <w:pStyle w:val="ListParagraph"/>
+        <w:numPr>
+          <w:ilvl w:val="0"/>
+          <w:numId w:val="1"/>
+        </w:numPr>
+      </w:pPr>
+      <w:r>
+        <w:t>3D models</w:t>
+      </w:r>
+    </w:p>
+    <w:p>
+      <w:pPr>
+        <w:pStyle w:val="ListParagraph"/>
+        <w:numPr>
+          <w:ilvl w:val="1"/>
+          <w:numId w:val="1"/>
+        </w:numPr>
+      </w:pPr>
+      <w:r>
+        <w:t>Power-ups: Rocket/Spring</w:t>
+      </w:r>
+    </w:p>
+    <w:p>
+      <w:pPr>
+        <w:pStyle w:val="ListParagraph"/>
+        <w:numPr>
+          <w:ilvl w:val="0"/>
+          <w:numId w:val="1"/>
+        </w:numPr>
+      </w:pPr>
+      <w:r>
+        <w:t>Audio</w:t>
+      </w:r>
+    </w:p>
+    <w:p>
+      <w:pPr>
+        <w:pStyle w:val="ListParagraph"/>
+        <w:numPr>
+          <w:ilvl w:val="1"/>
+          <w:numId w:val="1"/>
+        </w:numPr>
+      </w:pPr>
+      <w:r>
+        <w:t>?</w:t>
+      </w:r>
       <w:bookmarkStart w:id="0" w:name="_GoBack"/>
       <w:bookmarkEnd w:id="0"/>
     </w:p>
-    <w:p>
-      <w:pPr>
-        <w:pStyle w:val="ListParagraph"/>
-        <w:numPr>
-          <w:ilvl w:val="0"/>
-          <w:numId w:val="1"/>
-        </w:numPr>
-      </w:pPr>
-      <w:r>
-        <w:t>Main menu with a gui</w:t>
-      </w:r>
-    </w:p>
-    <w:p>
-      <w:pPr>
-        <w:pStyle w:val="ListParagraph"/>
-        <w:numPr>
-          <w:ilvl w:val="1"/>
-          <w:numId w:val="1"/>
-        </w:numPr>
-      </w:pPr>
-      <w:r>
-        <w:t>Coleten</w:t>
-      </w:r>
-    </w:p>
-    <w:p>
-      <w:pPr>
-        <w:pStyle w:val="ListParagraph"/>
-        <w:numPr>
-          <w:ilvl w:val="0"/>
-          <w:numId w:val="1"/>
-        </w:numPr>
-      </w:pPr>
-      <w:r>
-        <w:t xml:space="preserve">Highscores </w:t>
-      </w:r>
-      <w:r>
-        <w:t xml:space="preserve">menu </w:t>
-      </w:r>
-      <w:r>
-        <w:t>(separate scene)</w:t>
-      </w:r>
-    </w:p>
-    <w:p>
-      <w:pPr>
-        <w:pStyle w:val="ListParagraph"/>
-        <w:numPr>
-          <w:ilvl w:val="1"/>
-          <w:numId w:val="1"/>
-        </w:numPr>
-      </w:pPr>
-      <w:r>
-        <w:t>Kyle</w:t>
-      </w:r>
-    </w:p>
-    <w:p>
-      <w:pPr>
-        <w:pStyle w:val="ListParagraph"/>
-        <w:numPr>
-          <w:ilvl w:val="0"/>
-          <w:numId w:val="1"/>
-        </w:numPr>
-      </w:pPr>
-      <w:r>
-        <w:t>Pause menu</w:t>
-      </w:r>
-    </w:p>
-    <w:p>
-      <w:pPr>
-        <w:pStyle w:val="ListParagraph"/>
-        <w:numPr>
-          <w:ilvl w:val="1"/>
-          <w:numId w:val="1"/>
-        </w:numPr>
-      </w:pPr>
-      <w:r>
-        <w:t>Button to main menu</w:t>
-      </w:r>
-    </w:p>
-    <w:p>
-      <w:pPr>
-        <w:pStyle w:val="ListParagraph"/>
-        <w:numPr>
-          <w:ilvl w:val="1"/>
-          <w:numId w:val="1"/>
-        </w:numPr>
-      </w:pPr>
-      <w:r>
-        <w:t>Button to restart</w:t>
-      </w:r>
-    </w:p>
-    <w:p>
-      <w:pPr>
-        <w:pStyle w:val="ListParagraph"/>
-        <w:numPr>
-          <w:ilvl w:val="2"/>
-          <w:numId w:val="1"/>
-        </w:numPr>
-      </w:pPr>
-      <w:r>
-        <w:t>Duncan</w:t>
-      </w:r>
-    </w:p>
-    <w:p>
-      <w:pPr>
-        <w:pStyle w:val="ListParagraph"/>
-        <w:numPr>
-          <w:ilvl w:val="0"/>
-          <w:numId w:val="1"/>
-        </w:numPr>
-      </w:pPr>
-      <w:r>
-        <w:t>**</w:t>
-      </w:r>
-      <w:r>
-        <w:t>Multiple levels</w:t>
-      </w:r>
-      <w:r>
-        <w:t>**</w:t>
-      </w:r>
-    </w:p>
-    <w:p>
-      <w:pPr>
-        <w:pStyle w:val="ListParagraph"/>
-        <w:numPr>
-          <w:ilvl w:val="1"/>
-          <w:numId w:val="1"/>
-        </w:numPr>
-      </w:pPr>
-      <w:r>
-        <w:t>Everyone</w:t>
-      </w:r>
-    </w:p>
-    <w:p>
-      <w:pPr>
-        <w:pStyle w:val="ListParagraph"/>
-        <w:numPr>
-          <w:ilvl w:val="0"/>
-          <w:numId w:val="1"/>
-        </w:numPr>
-      </w:pPr>
-      <w:r>
-        <w:t>Platforms models for the start and finish</w:t>
-      </w:r>
-    </w:p>
-    <w:p>
-      <w:pPr>
-        <w:pStyle w:val="ListParagraph"/>
-        <w:numPr>
-          <w:ilvl w:val="1"/>
-          <w:numId w:val="1"/>
-        </w:numPr>
-      </w:pPr>
-      <w:r>
-        <w:t>Lawrence</w:t>
-      </w:r>
-    </w:p>
-    <w:p>
-      <w:pPr>
-        <w:pStyle w:val="ListParagraph"/>
-        <w:numPr>
-          <w:ilvl w:val="0"/>
-          <w:numId w:val="1"/>
-        </w:numPr>
-      </w:pPr>
-      <w:r>
-        <w:t>Ball with camera following it</w:t>
-      </w:r>
-    </w:p>
-    <w:p>
-      <w:pPr>
-        <w:pStyle w:val="ListParagraph"/>
-        <w:numPr>
-          <w:ilvl w:val="1"/>
-          <w:numId w:val="1"/>
-        </w:numPr>
-      </w:pPr>
-      <w:r>
-        <w:t>Duncan</w:t>
-      </w:r>
-    </w:p>
-    <w:p>
-      <w:pPr>
-        <w:pStyle w:val="ListParagraph"/>
-        <w:numPr>
-          <w:ilvl w:val="0"/>
-          <w:numId w:val="1"/>
-        </w:numPr>
-      </w:pPr>
-      <w:r>
-        <w:t>Powerups  to pickup</w:t>
-      </w:r>
-    </w:p>
-    <w:p>
-      <w:pPr>
-        <w:pStyle w:val="ListParagraph"/>
-        <w:numPr>
-          <w:ilvl w:val="1"/>
-          <w:numId w:val="1"/>
-        </w:numPr>
-      </w:pPr>
-      <w:r>
-        <w:t>Kyle</w:t>
-      </w:r>
-    </w:p>
-    <w:p>
-      <w:pPr>
-        <w:pStyle w:val="ListParagraph"/>
-        <w:numPr>
-          <w:ilvl w:val="0"/>
-          <w:numId w:val="1"/>
-        </w:numPr>
-      </w:pPr>
-      <w:r>
-        <w:t>Textures/artwork</w:t>
-      </w:r>
-    </w:p>
-    <w:p>
-      <w:pPr>
-        <w:pStyle w:val="ListParagraph"/>
-        <w:numPr>
-          <w:ilvl w:val="1"/>
-          <w:numId w:val="1"/>
-        </w:numPr>
-      </w:pPr>
-      <w:r>
-        <w:t>Coleten</w:t>
-      </w:r>
-    </w:p>
-    <w:p>
-      <w:pPr>
-        <w:pStyle w:val="ListParagraph"/>
-        <w:numPr>
-          <w:ilvl w:val="0"/>
-          <w:numId w:val="1"/>
-        </w:numPr>
-      </w:pPr>
-      <w:r>
-        <w:t>3D models</w:t>
-      </w:r>
-    </w:p>
-    <w:p>
-      <w:pPr>
-        <w:pStyle w:val="ListParagraph"/>
-        <w:numPr>
-          <w:ilvl w:val="1"/>
-          <w:numId w:val="1"/>
-        </w:numPr>
-      </w:pPr>
-      <w:r>
-        <w:t>Lawrence</w:t>
+    <w:p/>
+    <w:p>
+      <w:r>
+        <w:t>Level 1: Teaches how to jump/move around</w:t>
+      </w:r>
+    </w:p>
+    <w:p>
+      <w:r>
+        <w:t>Level 2: Teaches how to use super speed</w:t>
+      </w:r>
+    </w:p>
+    <w:p>
+      <w:r>
+        <w:t>Level 3: Teaches how to use super jump</w:t>
+      </w:r>
+    </w:p>
+    <w:p>
+      <w:r>
+        <w:t xml:space="preserve">Level 4: </w:t>
+      </w:r>
+      <w:r>
+        <w:t xml:space="preserve">Has a moving platform? Has a </w:t>
       </w:r>
     </w:p>
     <w:p/>

</xml_diff>

<commit_message>
Added Level List and To Do items
</commit_message>
<xml_diff>
--- a/List of features.docx
+++ b/List of features.docx
@@ -313,33 +313,179 @@
       <w:r>
         <w:t>?</w:t>
       </w:r>
+    </w:p>
+    <w:p>
+      <w:pPr>
+        <w:rPr>
+          <w:u w:val="single"/>
+        </w:rPr>
+      </w:pPr>
+      <w:r>
+        <w:rPr>
+          <w:u w:val="single"/>
+        </w:rPr>
+        <w:t>To do / Issues</w:t>
+      </w:r>
+    </w:p>
+    <w:p>
+      <w:pPr>
+        <w:rPr>
+          <w:u w:val="single"/>
+        </w:rPr>
+      </w:pPr>
+    </w:p>
+    <w:p>
+      <w:pPr>
+        <w:rPr>
+          <w:u w:val="single"/>
+        </w:rPr>
+      </w:pPr>
+      <w:r>
+        <w:rPr>
+          <w:u w:val="single"/>
+        </w:rPr>
+        <w:t>Levels</w:t>
+      </w:r>
+    </w:p>
+    <w:p>
+      <w:r>
+        <w:t>Level 1: Shows the player how to move and look</w:t>
+      </w:r>
+      <w:r>
+        <w:t xml:space="preserve"> - Lawrence</w:t>
+      </w:r>
+    </w:p>
+    <w:p>
+      <w:r>
+        <w:t>Level 2</w:t>
+      </w:r>
+      <w:r>
+        <w:t>:</w:t>
+      </w:r>
+      <w:r>
+        <w:t xml:space="preserve"> Teaches how to jump</w:t>
+      </w:r>
+      <w:r>
+        <w:t xml:space="preserve"> - Lawrence</w:t>
+      </w:r>
+    </w:p>
+    <w:p>
+      <w:r>
+        <w:t>Level 3</w:t>
+      </w:r>
+      <w:r>
+        <w:t>: Teaches how to use super speed</w:t>
+      </w:r>
+      <w:r>
+        <w:t xml:space="preserve"> - </w:t>
+      </w:r>
+      <w:r>
+        <w:t>Kyle</w:t>
+      </w:r>
+    </w:p>
+    <w:p>
+      <w:r>
+        <w:t>Level 4</w:t>
+      </w:r>
+      <w:r>
+        <w:t>: Teaches how to use super jump</w:t>
+      </w:r>
+      <w:r>
+        <w:t xml:space="preserve"> - Coleten</w:t>
+      </w:r>
+    </w:p>
+    <w:p>
+      <w:r>
+        <w:t>Level 5</w:t>
+      </w:r>
+      <w:r>
+        <w:t xml:space="preserve">: </w:t>
+      </w:r>
+      <w:r>
+        <w:t>Has a moving platform</w:t>
+      </w:r>
+      <w:r>
+        <w:t xml:space="preserve"> - Coleten</w:t>
+      </w:r>
+    </w:p>
+    <w:p>
+      <w:r>
+        <w:lastRenderedPageBreak/>
+        <w:t xml:space="preserve">Level 6: </w:t>
+      </w:r>
+      <w:r>
+        <w:t xml:space="preserve"> </w:t>
+      </w:r>
+      <w:r>
+        <w:t>Rotating platforms – Duncan</w:t>
+      </w:r>
+    </w:p>
+    <w:p>
+      <w:r>
+        <w:t xml:space="preserve">Level 7: </w:t>
+      </w:r>
+      <w:r>
+        <w:t>Lawrence</w:t>
+      </w:r>
+    </w:p>
+    <w:p>
+      <w:r>
+        <w:t>Level 8: Kyle</w:t>
+      </w:r>
+    </w:p>
+    <w:p>
+      <w:r>
+        <w:t>Level 9: Coleten</w:t>
+      </w:r>
+    </w:p>
+    <w:p>
+      <w:r>
+        <w:t>Level 10: Space level – Duncan</w:t>
+      </w:r>
+    </w:p>
+    <w:p>
+      <w:r>
+        <w:t>Level 11: Lawrence</w:t>
+      </w:r>
+    </w:p>
+    <w:p>
+      <w:r>
+        <w:t>Level 12: Kyle</w:t>
+      </w:r>
+    </w:p>
+    <w:p>
+      <w:r>
+        <w:t>Level 13: Coleten</w:t>
+      </w:r>
+    </w:p>
+    <w:p>
+      <w:r>
+        <w:t>Level 14: Duncan</w:t>
+      </w:r>
+    </w:p>
+    <w:p>
+      <w:r>
+        <w:t>Level 15: Lawrence</w:t>
+      </w:r>
+    </w:p>
+    <w:p>
+      <w:r>
+        <w:t>Level 16: Kyle</w:t>
+      </w:r>
+    </w:p>
+    <w:p>
+      <w:r>
+        <w:t>Level 17: Coleten</w:t>
+      </w:r>
+    </w:p>
+    <w:p>
+      <w:r>
+        <w:t>Level 18: Duncan</w:t>
+      </w:r>
       <w:bookmarkStart w:id="0" w:name="_GoBack"/>
       <w:bookmarkEnd w:id="0"/>
     </w:p>
     <w:p/>
-    <w:p>
-      <w:r>
-        <w:t>Level 1: Teaches how to jump/move around</w:t>
-      </w:r>
-    </w:p>
-    <w:p>
-      <w:r>
-        <w:t>Level 2: Teaches how to use super speed</w:t>
-      </w:r>
-    </w:p>
-    <w:p>
-      <w:r>
-        <w:t>Level 3: Teaches how to use super jump</w:t>
-      </w:r>
-    </w:p>
-    <w:p>
-      <w:r>
-        <w:t xml:space="preserve">Level 4: </w:t>
-      </w:r>
-      <w:r>
-        <w:t xml:space="preserve">Has a moving platform? Has a </w:t>
-      </w:r>
-    </w:p>
     <w:p/>
     <w:sectPr>
       <w:pgSz w:w="12240" w:h="15840"/>

</xml_diff>

<commit_message>
working on level 5
</commit_message>
<xml_diff>
--- a/List of features.docx
+++ b/List of features.docx
@@ -246,6 +246,20 @@
       <w:pPr>
         <w:pStyle w:val="ListParagraph"/>
         <w:numPr>
+          <w:ilvl w:val="2"/>
+          <w:numId w:val="1"/>
+        </w:numPr>
+      </w:pPr>
+      <w:r>
+        <w:t>Coleten</w:t>
+      </w:r>
+      <w:bookmarkStart w:id="0" w:name="_GoBack"/>
+      <w:bookmarkEnd w:id="0"/>
+    </w:p>
+    <w:p>
+      <w:pPr>
+        <w:pStyle w:val="ListParagraph"/>
+        <w:numPr>
           <w:ilvl w:val="0"/>
           <w:numId w:val="1"/>
         </w:numPr>
@@ -482,8 +496,6 @@
       <w:r>
         <w:t>Level 18: Duncan</w:t>
       </w:r>
-      <w:bookmarkStart w:id="0" w:name="_GoBack"/>
-      <w:bookmarkEnd w:id="0"/>
     </w:p>
     <w:p/>
     <w:p/>

</xml_diff>

<commit_message>
added water. made bounce and noBounce material
</commit_message>
<xml_diff>
--- a/List of features.docx
+++ b/List of features.docx
@@ -253,8 +253,6 @@
       <w:r>
         <w:t>Coleten</w:t>
       </w:r>
-      <w:bookmarkStart w:id="0" w:name="_GoBack"/>
-      <w:bookmarkEnd w:id="0"/>
     </w:p>
     <w:p>
       <w:pPr>
@@ -449,7 +447,15 @@
     </w:p>
     <w:p>
       <w:r>
-        <w:t>Level 9: Coleten</w:t>
+        <w:t>Level 9:</w:t>
+      </w:r>
+      <w:r>
+        <w:t xml:space="preserve"> Involves water somehow</w:t>
+      </w:r>
+      <w:bookmarkStart w:id="0" w:name="_GoBack"/>
+      <w:bookmarkEnd w:id="0"/>
+      <w:r>
+        <w:t xml:space="preserve"> Coleten</w:t>
       </w:r>
     </w:p>
     <w:p>

</xml_diff>

<commit_message>
changed list of features/ ballmovement
</commit_message>
<xml_diff>
--- a/List of features.docx
+++ b/List of features.docx
@@ -8,9 +8,19 @@
       </w:r>
     </w:p>
     <w:p>
-      <w:r>
-        <w:t>Coleten McGuire, Kyle Scott, Lawrence Foley, Duncan Dufva</w:t>
-      </w:r>
+      <w:proofErr w:type="spellStart"/>
+      <w:r>
+        <w:t>Coleten</w:t>
+      </w:r>
+      <w:proofErr w:type="spellEnd"/>
+      <w:r>
+        <w:t xml:space="preserve"> McGuire, Kyle Scott, Lawrence Foley, Duncan </w:t>
+      </w:r>
+      <w:proofErr w:type="spellStart"/>
+      <w:r>
+        <w:t>Dufva</w:t>
+      </w:r>
+      <w:proofErr w:type="spellEnd"/>
     </w:p>
     <w:p>
       <w:r>
@@ -23,7 +33,15 @@
         <w:t>. T</w:t>
       </w:r>
       <w:r>
-        <w:t>he player has the main goal of reaching the finish pad of the level as fast as possible. Obstacles will hinder the player's progress, but powerups are also provided to h</w:t>
+        <w:t xml:space="preserve">he player has the main goal of reaching the finish pad of the level as fast as possible. Obstacles will hinder the player's progress, but </w:t>
+      </w:r>
+      <w:proofErr w:type="spellStart"/>
+      <w:r>
+        <w:t>powerups</w:t>
+      </w:r>
+      <w:proofErr w:type="spellEnd"/>
+      <w:r>
+        <w:t xml:space="preserve"> are also provided to h</w:t>
       </w:r>
       <w:r>
         <w:t>elp the player finish the level. There will be multiple levels which will increase in difficulty as the player progresses.</w:t>
@@ -61,11 +79,24 @@
           <w:numId w:val="1"/>
         </w:numPr>
       </w:pPr>
+      <w:proofErr w:type="spellStart"/>
       <w:r>
         <w:t>H</w:t>
       </w:r>
       <w:r>
-        <w:t>ighscores (Json file)</w:t>
+        <w:t>ighscores</w:t>
+      </w:r>
+      <w:proofErr w:type="spellEnd"/>
+      <w:r>
+        <w:t xml:space="preserve"> (</w:t>
+      </w:r>
+      <w:proofErr w:type="spellStart"/>
+      <w:r>
+        <w:t>Json</w:t>
+      </w:r>
+      <w:proofErr w:type="spellEnd"/>
+      <w:r>
+        <w:t xml:space="preserve"> file)</w:t>
       </w:r>
     </w:p>
     <w:p>
@@ -143,7 +174,15 @@
         </w:numPr>
       </w:pPr>
       <w:r>
-        <w:t>Background (SkyBox)</w:t>
+        <w:t>Background (</w:t>
+      </w:r>
+      <w:proofErr w:type="spellStart"/>
+      <w:r>
+        <w:t>SkyBox</w:t>
+      </w:r>
+      <w:proofErr w:type="spellEnd"/>
+      <w:r>
+        <w:t>)</w:t>
       </w:r>
     </w:p>
     <w:p>
@@ -190,8 +229,13 @@
           <w:numId w:val="1"/>
         </w:numPr>
       </w:pPr>
-      <w:r>
-        <w:t>Powerups  to pickup</w:t>
+      <w:proofErr w:type="spellStart"/>
+      <w:r>
+        <w:t>Powerups</w:t>
+      </w:r>
+      <w:proofErr w:type="spellEnd"/>
+      <w:r>
+        <w:t xml:space="preserve">  to pickup</w:t>
       </w:r>
     </w:p>
     <w:p>
@@ -250,9 +294,11 @@
           <w:numId w:val="1"/>
         </w:numPr>
       </w:pPr>
+      <w:proofErr w:type="spellStart"/>
       <w:r>
         <w:t>Coleten</w:t>
       </w:r>
+      <w:proofErr w:type="spellEnd"/>
     </w:p>
     <w:p>
       <w:pPr>
@@ -276,54 +322,6 @@
       </w:pPr>
       <w:r>
         <w:t>For ground</w:t>
-      </w:r>
-    </w:p>
-    <w:p>
-      <w:pPr>
-        <w:pStyle w:val="ListParagraph"/>
-        <w:numPr>
-          <w:ilvl w:val="0"/>
-          <w:numId w:val="1"/>
-        </w:numPr>
-      </w:pPr>
-      <w:r>
-        <w:t>3D models</w:t>
-      </w:r>
-    </w:p>
-    <w:p>
-      <w:pPr>
-        <w:pStyle w:val="ListParagraph"/>
-        <w:numPr>
-          <w:ilvl w:val="1"/>
-          <w:numId w:val="1"/>
-        </w:numPr>
-      </w:pPr>
-      <w:r>
-        <w:t>Power-ups: Rocket/Spring</w:t>
-      </w:r>
-    </w:p>
-    <w:p>
-      <w:pPr>
-        <w:pStyle w:val="ListParagraph"/>
-        <w:numPr>
-          <w:ilvl w:val="0"/>
-          <w:numId w:val="1"/>
-        </w:numPr>
-      </w:pPr>
-      <w:r>
-        <w:t>Audio</w:t>
-      </w:r>
-    </w:p>
-    <w:p>
-      <w:pPr>
-        <w:pStyle w:val="ListParagraph"/>
-        <w:numPr>
-          <w:ilvl w:val="1"/>
-          <w:numId w:val="1"/>
-        </w:numPr>
-      </w:pPr>
-      <w:r>
-        <w:t>?</w:t>
       </w:r>
     </w:p>
     <w:p>
@@ -340,11 +338,65 @@
       </w:r>
     </w:p>
     <w:p>
-      <w:pPr>
-        <w:rPr>
-          <w:u w:val="single"/>
-        </w:rPr>
-      </w:pPr>
+      <w:r>
+        <w:t>Finish lightning bolt</w:t>
+      </w:r>
+    </w:p>
+    <w:p>
+      <w:r>
+        <w:t>Make levels 6, 7, and 8</w:t>
+      </w:r>
+    </w:p>
+    <w:p>
+      <w:r>
+        <w:t>Finish high score system</w:t>
+      </w:r>
+      <w:bookmarkStart w:id="0" w:name="_GoBack"/>
+      <w:bookmarkEnd w:id="0"/>
+    </w:p>
+    <w:p>
+      <w:r>
+        <w:t xml:space="preserve">Have </w:t>
+      </w:r>
+      <w:proofErr w:type="spellStart"/>
+      <w:r>
+        <w:t>coleten</w:t>
+      </w:r>
+      <w:proofErr w:type="spellEnd"/>
+      <w:r>
+        <w:t xml:space="preserve"> take off/fix the moving while in air feature</w:t>
+      </w:r>
+    </w:p>
+    <w:p>
+      <w:r>
+        <w:t>Edit main menu music</w:t>
+      </w:r>
+    </w:p>
+    <w:p>
+      <w:r>
+        <w:t>Add credits (credit the music for main menu/ credit marble blast/ anything else)</w:t>
+      </w:r>
+    </w:p>
+    <w:p>
+      <w:r>
+        <w:t>Change audio for underwater / space (low pass filter to muffle sound)</w:t>
+      </w:r>
+    </w:p>
+    <w:p>
+      <w:r>
+        <w:t>3…. 2….. 1…. GO!</w:t>
+      </w:r>
+    </w:p>
+    <w:p>
+      <w:r>
+        <w:t>Edit the build settings</w:t>
+      </w:r>
+    </w:p>
+    <w:p>
+      <w:r>
+        <w:lastRenderedPageBreak/>
+        <w:t>Make an exit button for the executable version</w:t>
+      </w:r>
     </w:p>
     <w:p>
       <w:pPr>
@@ -403,8 +455,13 @@
         <w:t>: Teaches how to use super jump</w:t>
       </w:r>
       <w:r>
-        <w:t xml:space="preserve"> - Coleten</w:t>
-      </w:r>
+        <w:t xml:space="preserve"> - </w:t>
+      </w:r>
+      <w:proofErr w:type="spellStart"/>
+      <w:r>
+        <w:t>Coleten</w:t>
+      </w:r>
+      <w:proofErr w:type="spellEnd"/>
     </w:p>
     <w:p>
       <w:r>
@@ -417,12 +474,16 @@
         <w:t>Has a moving platform</w:t>
       </w:r>
       <w:r>
-        <w:t xml:space="preserve"> - Coleten</w:t>
-      </w:r>
-    </w:p>
-    <w:p>
-      <w:r>
-        <w:lastRenderedPageBreak/>
+        <w:t xml:space="preserve"> - </w:t>
+      </w:r>
+      <w:proofErr w:type="spellStart"/>
+      <w:r>
+        <w:t>Coleten</w:t>
+      </w:r>
+      <w:proofErr w:type="spellEnd"/>
+    </w:p>
+    <w:p>
+      <w:r>
         <w:t xml:space="preserve">Level 6: </w:t>
       </w:r>
       <w:r>
@@ -452,11 +513,14 @@
       <w:r>
         <w:t xml:space="preserve"> Involves water somehow</w:t>
       </w:r>
-      <w:bookmarkStart w:id="0" w:name="_GoBack"/>
-      <w:bookmarkEnd w:id="0"/>
-      <w:r>
-        <w:t xml:space="preserve"> Coleten</w:t>
-      </w:r>
+      <w:r>
+        <w:t xml:space="preserve"> </w:t>
+      </w:r>
+      <w:proofErr w:type="spellStart"/>
+      <w:r>
+        <w:t>Coleten</w:t>
+      </w:r>
+      <w:proofErr w:type="spellEnd"/>
     </w:p>
     <w:p>
       <w:r>
@@ -475,8 +539,13 @@
     </w:p>
     <w:p>
       <w:r>
-        <w:t>Level 13: Coleten</w:t>
-      </w:r>
+        <w:t xml:space="preserve">Level 13: </w:t>
+      </w:r>
+      <w:proofErr w:type="spellStart"/>
+      <w:r>
+        <w:t>Coleten</w:t>
+      </w:r>
+      <w:proofErr w:type="spellEnd"/>
     </w:p>
     <w:p>
       <w:r>
@@ -495,8 +564,13 @@
     </w:p>
     <w:p>
       <w:r>
-        <w:t>Level 17: Coleten</w:t>
-      </w:r>
+        <w:t xml:space="preserve">Level 17: </w:t>
+      </w:r>
+      <w:proofErr w:type="spellStart"/>
+      <w:r>
+        <w:t>Coleten</w:t>
+      </w:r>
+      <w:proofErr w:type="spellEnd"/>
     </w:p>
     <w:p>
       <w:r>

</xml_diff>

<commit_message>
Added things to "To Do" list
</commit_message>
<xml_diff>
--- a/List of features.docx
+++ b/List of features.docx
@@ -8,297 +8,251 @@
       </w:r>
     </w:p>
     <w:p>
-      <w:proofErr w:type="spellStart"/>
+      <w:r>
+        <w:t>Coleten McGuire, Kyle Scott, Lawrence Foley, Duncan Dufva</w:t>
+      </w:r>
+    </w:p>
+    <w:p>
+      <w:r>
+        <w:t xml:space="preserve">Description: </w:t>
+      </w:r>
+      <w:r>
+        <w:t>Marble Blast Ultra is a 3D puzzle/action game involving a marble</w:t>
+      </w:r>
+      <w:r>
+        <w:t>. T</w:t>
+      </w:r>
+      <w:r>
+        <w:t>he player has the main goal of reaching the finish pad of the level as fast as possible. Obstacles will hinder the player's progress, but powerups are also provided to h</w:t>
+      </w:r>
+      <w:r>
+        <w:t>elp the player finish the level. There will be multiple levels which will increase in difficulty as the player progresses.</w:t>
+      </w:r>
+    </w:p>
+    <w:p>
+      <w:pPr>
+        <w:pStyle w:val="ListParagraph"/>
+        <w:numPr>
+          <w:ilvl w:val="0"/>
+          <w:numId w:val="1"/>
+        </w:numPr>
+      </w:pPr>
+      <w:r>
+        <w:t>Main menu with level select, etc.</w:t>
+      </w:r>
+    </w:p>
+    <w:p>
+      <w:pPr>
+        <w:pStyle w:val="ListParagraph"/>
+        <w:numPr>
+          <w:ilvl w:val="1"/>
+          <w:numId w:val="1"/>
+        </w:numPr>
+      </w:pPr>
+      <w:r>
+        <w:t>Duncan</w:t>
+      </w:r>
+    </w:p>
+    <w:p>
+      <w:pPr>
+        <w:pStyle w:val="ListParagraph"/>
+        <w:numPr>
+          <w:ilvl w:val="0"/>
+          <w:numId w:val="1"/>
+        </w:numPr>
+      </w:pPr>
+      <w:r>
+        <w:t>H</w:t>
+      </w:r>
+      <w:r>
+        <w:t>ighscores (Json file)</w:t>
+      </w:r>
+    </w:p>
+    <w:p>
+      <w:pPr>
+        <w:pStyle w:val="ListParagraph"/>
+        <w:numPr>
+          <w:ilvl w:val="1"/>
+          <w:numId w:val="1"/>
+        </w:numPr>
+      </w:pPr>
+      <w:r>
+        <w:t>Lawrence</w:t>
+      </w:r>
+    </w:p>
+    <w:p>
+      <w:pPr>
+        <w:pStyle w:val="ListParagraph"/>
+        <w:numPr>
+          <w:ilvl w:val="0"/>
+          <w:numId w:val="1"/>
+        </w:numPr>
+      </w:pPr>
+      <w:r>
+        <w:t>Moving platforms</w:t>
+      </w:r>
+    </w:p>
+    <w:p>
+      <w:pPr>
+        <w:pStyle w:val="ListParagraph"/>
+        <w:numPr>
+          <w:ilvl w:val="1"/>
+          <w:numId w:val="1"/>
+        </w:numPr>
+      </w:pPr>
+      <w:r>
+        <w:t>Duncan</w:t>
+      </w:r>
+    </w:p>
+    <w:p>
+      <w:pPr>
+        <w:pStyle w:val="ListParagraph"/>
+        <w:numPr>
+          <w:ilvl w:val="0"/>
+          <w:numId w:val="1"/>
+        </w:numPr>
+      </w:pPr>
+      <w:r>
+        <w:t>**</w:t>
+      </w:r>
+      <w:r>
+        <w:t>Multiple levels</w:t>
+      </w:r>
+      <w:r>
+        <w:t>**</w:t>
+      </w:r>
+    </w:p>
+    <w:p>
+      <w:pPr>
+        <w:pStyle w:val="ListParagraph"/>
+        <w:numPr>
+          <w:ilvl w:val="1"/>
+          <w:numId w:val="1"/>
+        </w:numPr>
+      </w:pPr>
+      <w:r>
+        <w:t>Everyone</w:t>
+      </w:r>
+    </w:p>
+    <w:p>
+      <w:pPr>
+        <w:pStyle w:val="ListParagraph"/>
+        <w:numPr>
+          <w:ilvl w:val="0"/>
+          <w:numId w:val="1"/>
+        </w:numPr>
+      </w:pPr>
+      <w:r>
+        <w:t>Background (SkyBox)</w:t>
+      </w:r>
+    </w:p>
+    <w:p>
+      <w:pPr>
+        <w:pStyle w:val="ListParagraph"/>
+        <w:numPr>
+          <w:ilvl w:val="1"/>
+          <w:numId w:val="1"/>
+        </w:numPr>
+      </w:pPr>
+      <w:r>
+        <w:t>?</w:t>
+      </w:r>
+    </w:p>
+    <w:p>
+      <w:pPr>
+        <w:pStyle w:val="ListParagraph"/>
+        <w:numPr>
+          <w:ilvl w:val="0"/>
+          <w:numId w:val="1"/>
+        </w:numPr>
+      </w:pPr>
+      <w:r>
+        <w:t>Platforms models for the start and finish</w:t>
+      </w:r>
+    </w:p>
+    <w:p>
+      <w:pPr>
+        <w:pStyle w:val="ListParagraph"/>
+        <w:numPr>
+          <w:ilvl w:val="1"/>
+          <w:numId w:val="1"/>
+        </w:numPr>
+      </w:pPr>
+      <w:r>
+        <w:t xml:space="preserve">? </w:t>
+      </w:r>
+    </w:p>
+    <w:p>
+      <w:pPr>
+        <w:pStyle w:val="ListParagraph"/>
+        <w:numPr>
+          <w:ilvl w:val="0"/>
+          <w:numId w:val="1"/>
+        </w:numPr>
+      </w:pPr>
+      <w:r>
+        <w:t>Powerups  to pickup</w:t>
+      </w:r>
+    </w:p>
+    <w:p>
+      <w:pPr>
+        <w:pStyle w:val="ListParagraph"/>
+        <w:numPr>
+          <w:ilvl w:val="1"/>
+          <w:numId w:val="1"/>
+        </w:numPr>
+      </w:pPr>
+      <w:r>
+        <w:t>Speedup</w:t>
+      </w:r>
+    </w:p>
+    <w:p>
+      <w:pPr>
+        <w:pStyle w:val="ListParagraph"/>
+        <w:numPr>
+          <w:ilvl w:val="2"/>
+          <w:numId w:val="1"/>
+        </w:numPr>
+      </w:pPr>
+      <w:r>
+        <w:t>Kyle</w:t>
+      </w:r>
+    </w:p>
+    <w:p>
+      <w:pPr>
+        <w:pStyle w:val="ListParagraph"/>
+        <w:numPr>
+          <w:ilvl w:val="1"/>
+          <w:numId w:val="1"/>
+        </w:numPr>
+      </w:pPr>
+      <w:r>
+        <w:t>Maybe Gravity</w:t>
+      </w:r>
+    </w:p>
+    <w:p>
+      <w:pPr>
+        <w:pStyle w:val="ListParagraph"/>
+        <w:numPr>
+          <w:ilvl w:val="1"/>
+          <w:numId w:val="1"/>
+        </w:numPr>
+      </w:pPr>
+      <w:r>
+        <w:t>Super Jump</w:t>
+      </w:r>
+    </w:p>
+    <w:p>
+      <w:pPr>
+        <w:pStyle w:val="ListParagraph"/>
+        <w:numPr>
+          <w:ilvl w:val="2"/>
+          <w:numId w:val="1"/>
+        </w:numPr>
+      </w:pPr>
       <w:r>
         <w:t>Coleten</w:t>
       </w:r>
-      <w:proofErr w:type="spellEnd"/>
-      <w:r>
-        <w:t xml:space="preserve"> McGuire, Kyle Scott, Lawrence Foley, Duncan </w:t>
-      </w:r>
-      <w:proofErr w:type="spellStart"/>
-      <w:r>
-        <w:t>Dufva</w:t>
-      </w:r>
-      <w:proofErr w:type="spellEnd"/>
-    </w:p>
-    <w:p>
-      <w:r>
-        <w:t xml:space="preserve">Description: </w:t>
-      </w:r>
-      <w:r>
-        <w:t>Marble Blast Ultra is a 3D puzzle/action game involving a marble</w:t>
-      </w:r>
-      <w:r>
-        <w:t>. T</w:t>
-      </w:r>
-      <w:r>
-        <w:t xml:space="preserve">he player has the main goal of reaching the finish pad of the level as fast as possible. Obstacles will hinder the player's progress, but </w:t>
-      </w:r>
-      <w:proofErr w:type="spellStart"/>
-      <w:r>
-        <w:t>powerups</w:t>
-      </w:r>
-      <w:proofErr w:type="spellEnd"/>
-      <w:r>
-        <w:t xml:space="preserve"> are also provided to h</w:t>
-      </w:r>
-      <w:r>
-        <w:t>elp the player finish the level. There will be multiple levels which will increase in difficulty as the player progresses.</w:t>
-      </w:r>
-    </w:p>
-    <w:p>
-      <w:pPr>
-        <w:pStyle w:val="ListParagraph"/>
-        <w:numPr>
-          <w:ilvl w:val="0"/>
-          <w:numId w:val="1"/>
-        </w:numPr>
-      </w:pPr>
-      <w:r>
-        <w:t>Main menu with level select, etc.</w:t>
-      </w:r>
-    </w:p>
-    <w:p>
-      <w:pPr>
-        <w:pStyle w:val="ListParagraph"/>
-        <w:numPr>
-          <w:ilvl w:val="1"/>
-          <w:numId w:val="1"/>
-        </w:numPr>
-      </w:pPr>
-      <w:r>
-        <w:t>Duncan</w:t>
-      </w:r>
-    </w:p>
-    <w:p>
-      <w:pPr>
-        <w:pStyle w:val="ListParagraph"/>
-        <w:numPr>
-          <w:ilvl w:val="0"/>
-          <w:numId w:val="1"/>
-        </w:numPr>
-      </w:pPr>
-      <w:proofErr w:type="spellStart"/>
-      <w:r>
-        <w:t>H</w:t>
-      </w:r>
-      <w:r>
-        <w:t>ighscores</w:t>
-      </w:r>
-      <w:proofErr w:type="spellEnd"/>
-      <w:r>
-        <w:t xml:space="preserve"> (</w:t>
-      </w:r>
-      <w:proofErr w:type="spellStart"/>
-      <w:r>
-        <w:t>Json</w:t>
-      </w:r>
-      <w:proofErr w:type="spellEnd"/>
-      <w:r>
-        <w:t xml:space="preserve"> file)</w:t>
-      </w:r>
-    </w:p>
-    <w:p>
-      <w:pPr>
-        <w:pStyle w:val="ListParagraph"/>
-        <w:numPr>
-          <w:ilvl w:val="1"/>
-          <w:numId w:val="1"/>
-        </w:numPr>
-      </w:pPr>
-      <w:r>
-        <w:t>Lawrence</w:t>
-      </w:r>
-    </w:p>
-    <w:p>
-      <w:pPr>
-        <w:pStyle w:val="ListParagraph"/>
-        <w:numPr>
-          <w:ilvl w:val="0"/>
-          <w:numId w:val="1"/>
-        </w:numPr>
-      </w:pPr>
-      <w:r>
-        <w:t>Moving platforms</w:t>
-      </w:r>
-    </w:p>
-    <w:p>
-      <w:pPr>
-        <w:pStyle w:val="ListParagraph"/>
-        <w:numPr>
-          <w:ilvl w:val="1"/>
-          <w:numId w:val="1"/>
-        </w:numPr>
-      </w:pPr>
-      <w:r>
-        <w:t>Duncan</w:t>
-      </w:r>
-    </w:p>
-    <w:p>
-      <w:pPr>
-        <w:pStyle w:val="ListParagraph"/>
-        <w:numPr>
-          <w:ilvl w:val="0"/>
-          <w:numId w:val="1"/>
-        </w:numPr>
-      </w:pPr>
-      <w:r>
-        <w:t>**</w:t>
-      </w:r>
-      <w:r>
-        <w:t>Multiple levels</w:t>
-      </w:r>
-      <w:r>
-        <w:t>**</w:t>
-      </w:r>
-    </w:p>
-    <w:p>
-      <w:pPr>
-        <w:pStyle w:val="ListParagraph"/>
-        <w:numPr>
-          <w:ilvl w:val="1"/>
-          <w:numId w:val="1"/>
-        </w:numPr>
-      </w:pPr>
-      <w:r>
-        <w:t>Everyone</w:t>
-      </w:r>
-    </w:p>
-    <w:p>
-      <w:pPr>
-        <w:pStyle w:val="ListParagraph"/>
-        <w:numPr>
-          <w:ilvl w:val="0"/>
-          <w:numId w:val="1"/>
-        </w:numPr>
-      </w:pPr>
-      <w:r>
-        <w:t>Background (</w:t>
-      </w:r>
-      <w:proofErr w:type="spellStart"/>
-      <w:r>
-        <w:t>SkyBox</w:t>
-      </w:r>
-      <w:proofErr w:type="spellEnd"/>
-      <w:r>
-        <w:t>)</w:t>
-      </w:r>
-    </w:p>
-    <w:p>
-      <w:pPr>
-        <w:pStyle w:val="ListParagraph"/>
-        <w:numPr>
-          <w:ilvl w:val="1"/>
-          <w:numId w:val="1"/>
-        </w:numPr>
-      </w:pPr>
-      <w:r>
-        <w:t>?</w:t>
-      </w:r>
-    </w:p>
-    <w:p>
-      <w:pPr>
-        <w:pStyle w:val="ListParagraph"/>
-        <w:numPr>
-          <w:ilvl w:val="0"/>
-          <w:numId w:val="1"/>
-        </w:numPr>
-      </w:pPr>
-      <w:r>
-        <w:t>Platforms models for the start and finish</w:t>
-      </w:r>
-    </w:p>
-    <w:p>
-      <w:pPr>
-        <w:pStyle w:val="ListParagraph"/>
-        <w:numPr>
-          <w:ilvl w:val="1"/>
-          <w:numId w:val="1"/>
-        </w:numPr>
-      </w:pPr>
-      <w:r>
-        <w:t xml:space="preserve">? </w:t>
-      </w:r>
-    </w:p>
-    <w:p>
-      <w:pPr>
-        <w:pStyle w:val="ListParagraph"/>
-        <w:numPr>
-          <w:ilvl w:val="0"/>
-          <w:numId w:val="1"/>
-        </w:numPr>
-      </w:pPr>
-      <w:proofErr w:type="spellStart"/>
-      <w:r>
-        <w:t>Powerups</w:t>
-      </w:r>
-      <w:proofErr w:type="spellEnd"/>
-      <w:r>
-        <w:t xml:space="preserve">  to pickup</w:t>
-      </w:r>
-    </w:p>
-    <w:p>
-      <w:pPr>
-        <w:pStyle w:val="ListParagraph"/>
-        <w:numPr>
-          <w:ilvl w:val="1"/>
-          <w:numId w:val="1"/>
-        </w:numPr>
-      </w:pPr>
-      <w:r>
-        <w:t>Speedup</w:t>
-      </w:r>
-    </w:p>
-    <w:p>
-      <w:pPr>
-        <w:pStyle w:val="ListParagraph"/>
-        <w:numPr>
-          <w:ilvl w:val="2"/>
-          <w:numId w:val="1"/>
-        </w:numPr>
-      </w:pPr>
-      <w:r>
-        <w:t>Kyle</w:t>
-      </w:r>
-    </w:p>
-    <w:p>
-      <w:pPr>
-        <w:pStyle w:val="ListParagraph"/>
-        <w:numPr>
-          <w:ilvl w:val="1"/>
-          <w:numId w:val="1"/>
-        </w:numPr>
-      </w:pPr>
-      <w:r>
-        <w:t>Maybe Gravity</w:t>
-      </w:r>
-    </w:p>
-    <w:p>
-      <w:pPr>
-        <w:pStyle w:val="ListParagraph"/>
-        <w:numPr>
-          <w:ilvl w:val="1"/>
-          <w:numId w:val="1"/>
-        </w:numPr>
-      </w:pPr>
-      <w:r>
-        <w:t>Super Jump</w:t>
-      </w:r>
-    </w:p>
-    <w:p>
-      <w:pPr>
-        <w:pStyle w:val="ListParagraph"/>
-        <w:numPr>
-          <w:ilvl w:val="2"/>
-          <w:numId w:val="1"/>
-        </w:numPr>
-      </w:pPr>
-      <w:proofErr w:type="spellStart"/>
-      <w:r>
-        <w:t>Coleten</w:t>
-      </w:r>
-      <w:proofErr w:type="spellEnd"/>
     </w:p>
     <w:p>
       <w:pPr>
@@ -351,50 +305,47 @@
       <w:r>
         <w:t>Finish high score system</w:t>
       </w:r>
+    </w:p>
+    <w:p>
+      <w:r>
+        <w:t>Have coleten take off/fix the moving while in air feature</w:t>
+      </w:r>
+    </w:p>
+    <w:p>
+      <w:r>
+        <w:t>Edit main menu music</w:t>
+      </w:r>
+    </w:p>
+    <w:p>
+      <w:r>
+        <w:t>Add credits (credit the music for main menu/ credit marble blast/ anything else)</w:t>
+      </w:r>
+    </w:p>
+    <w:p>
+      <w:r>
+        <w:t>Change audio for underwater / space (low pass filter to muffle sound)</w:t>
+      </w:r>
+    </w:p>
+    <w:p>
+      <w:r>
+        <w:t>3…. 2….. 1…. GO!</w:t>
+      </w:r>
+    </w:p>
+    <w:p>
+      <w:r>
+        <w:t>Edit the build settings</w:t>
+      </w:r>
+    </w:p>
+    <w:p>
+      <w:r>
+        <w:lastRenderedPageBreak/>
+        <w:t>Need sounds for: picking up gem, all gems collected, switch activated, level completed, level complete with new best time</w:t>
+      </w:r>
       <w:bookmarkStart w:id="0" w:name="_GoBack"/>
       <w:bookmarkEnd w:id="0"/>
     </w:p>
     <w:p>
       <w:r>
-        <w:t xml:space="preserve">Have </w:t>
-      </w:r>
-      <w:proofErr w:type="spellStart"/>
-      <w:r>
-        <w:t>coleten</w:t>
-      </w:r>
-      <w:proofErr w:type="spellEnd"/>
-      <w:r>
-        <w:t xml:space="preserve"> take off/fix the moving while in air feature</w:t>
-      </w:r>
-    </w:p>
-    <w:p>
-      <w:r>
-        <w:t>Edit main menu music</w:t>
-      </w:r>
-    </w:p>
-    <w:p>
-      <w:r>
-        <w:t>Add credits (credit the music for main menu/ credit marble blast/ anything else)</w:t>
-      </w:r>
-    </w:p>
-    <w:p>
-      <w:r>
-        <w:t>Change audio for underwater / space (low pass filter to muffle sound)</w:t>
-      </w:r>
-    </w:p>
-    <w:p>
-      <w:r>
-        <w:t>3…. 2….. 1…. GO!</w:t>
-      </w:r>
-    </w:p>
-    <w:p>
-      <w:r>
-        <w:t>Edit the build settings</w:t>
-      </w:r>
-    </w:p>
-    <w:p>
-      <w:r>
-        <w:lastRenderedPageBreak/>
         <w:t>Make an exit button for the executable version</w:t>
       </w:r>
     </w:p>
@@ -427,7 +378,10 @@
         <w:t>:</w:t>
       </w:r>
       <w:r>
-        <w:t xml:space="preserve"> Teaches how to jump</w:t>
+        <w:t xml:space="preserve"> Teaches how to </w:t>
+      </w:r>
+      <w:r>
+        <w:t>collect gems</w:t>
       </w:r>
       <w:r>
         <w:t xml:space="preserve"> - Lawrence</w:t>
@@ -455,13 +409,8 @@
         <w:t>: Teaches how to use super jump</w:t>
       </w:r>
       <w:r>
-        <w:t xml:space="preserve"> - </w:t>
-      </w:r>
-      <w:proofErr w:type="spellStart"/>
-      <w:r>
-        <w:t>Coleten</w:t>
-      </w:r>
-      <w:proofErr w:type="spellEnd"/>
+        <w:t xml:space="preserve"> - Coleten</w:t>
+      </w:r>
     </w:p>
     <w:p>
       <w:r>
@@ -474,13 +423,8 @@
         <w:t>Has a moving platform</w:t>
       </w:r>
       <w:r>
-        <w:t xml:space="preserve"> - </w:t>
-      </w:r>
-      <w:proofErr w:type="spellStart"/>
-      <w:r>
-        <w:t>Coleten</w:t>
-      </w:r>
-      <w:proofErr w:type="spellEnd"/>
+        <w:t xml:space="preserve"> - Coleten</w:t>
+      </w:r>
     </w:p>
     <w:p>
       <w:r>
@@ -500,6 +444,9 @@
       <w:r>
         <w:t>Lawrence</w:t>
       </w:r>
+      <w:r>
+        <w:t xml:space="preserve"> – more moving platforms</w:t>
+      </w:r>
     </w:p>
     <w:p>
       <w:r>
@@ -514,13 +461,8 @@
         <w:t xml:space="preserve"> Involves water somehow</w:t>
       </w:r>
       <w:r>
-        <w:t xml:space="preserve"> </w:t>
-      </w:r>
-      <w:proofErr w:type="spellStart"/>
-      <w:r>
-        <w:t>Coleten</w:t>
-      </w:r>
-      <w:proofErr w:type="spellEnd"/>
+        <w:t xml:space="preserve"> Coleten</w:t>
+      </w:r>
     </w:p>
     <w:p>
       <w:r>
@@ -539,13 +481,8 @@
     </w:p>
     <w:p>
       <w:r>
-        <w:t xml:space="preserve">Level 13: </w:t>
-      </w:r>
-      <w:proofErr w:type="spellStart"/>
-      <w:r>
-        <w:t>Coleten</w:t>
-      </w:r>
-      <w:proofErr w:type="spellEnd"/>
+        <w:t>Level 13: Coleten</w:t>
+      </w:r>
     </w:p>
     <w:p>
       <w:r>
@@ -564,13 +501,8 @@
     </w:p>
     <w:p>
       <w:r>
-        <w:t xml:space="preserve">Level 17: </w:t>
-      </w:r>
-      <w:proofErr w:type="spellStart"/>
-      <w:r>
-        <w:t>Coleten</w:t>
-      </w:r>
-      <w:proofErr w:type="spellEnd"/>
+        <w:t>Level 17: Coleten</w:t>
+      </w:r>
     </w:p>
     <w:p>
       <w:r>

</xml_diff>

<commit_message>
Level 10 Lighting Almost Finished
</commit_message>
<xml_diff>
--- a/List of features.docx
+++ b/List of features.docx
@@ -280,6 +280,54 @@
     </w:p>
     <w:p>
       <w:pPr>
+        <w:pStyle w:val="ListParagraph"/>
+        <w:numPr>
+          <w:ilvl w:val="0"/>
+          <w:numId w:val="1"/>
+        </w:numPr>
+      </w:pPr>
+      <w:r>
+        <w:t>3D models</w:t>
+      </w:r>
+    </w:p>
+    <w:p>
+      <w:pPr>
+        <w:pStyle w:val="ListParagraph"/>
+        <w:numPr>
+          <w:ilvl w:val="1"/>
+          <w:numId w:val="1"/>
+        </w:numPr>
+      </w:pPr>
+      <w:r>
+        <w:t>Power-ups: Rocket/Spring</w:t>
+      </w:r>
+    </w:p>
+    <w:p>
+      <w:pPr>
+        <w:pStyle w:val="ListParagraph"/>
+        <w:numPr>
+          <w:ilvl w:val="0"/>
+          <w:numId w:val="1"/>
+        </w:numPr>
+      </w:pPr>
+      <w:r>
+        <w:t>Audio</w:t>
+      </w:r>
+    </w:p>
+    <w:p>
+      <w:pPr>
+        <w:pStyle w:val="ListParagraph"/>
+        <w:numPr>
+          <w:ilvl w:val="1"/>
+          <w:numId w:val="1"/>
+        </w:numPr>
+      </w:pPr>
+      <w:r>
+        <w:t>?</w:t>
+      </w:r>
+    </w:p>
+    <w:p>
+      <w:pPr>
         <w:rPr>
           <w:u w:val="single"/>
         </w:rPr>
@@ -292,62 +340,11 @@
       </w:r>
     </w:p>
     <w:p>
-      <w:r>
-        <w:t>Finish lightning bolt</w:t>
-      </w:r>
-    </w:p>
-    <w:p>
-      <w:r>
-        <w:t>Make levels 6, 7, and 8</w:t>
-      </w:r>
-    </w:p>
-    <w:p>
-      <w:r>
-        <w:t>Finish high score system</w:t>
-      </w:r>
-    </w:p>
-    <w:p>
-      <w:r>
-        <w:t>Have coleten take off/fix the moving while in air feature</w:t>
-      </w:r>
-    </w:p>
-    <w:p>
-      <w:r>
-        <w:t>Edit main menu music</w:t>
-      </w:r>
-    </w:p>
-    <w:p>
-      <w:r>
-        <w:t>Add credits (credit the music for main menu/ credit marble blast/ anything else)</w:t>
-      </w:r>
-    </w:p>
-    <w:p>
-      <w:r>
-        <w:t>Change audio for underwater / space (low pass filter to muffle sound)</w:t>
-      </w:r>
-    </w:p>
-    <w:p>
-      <w:r>
-        <w:t>3…. 2….. 1…. GO!</w:t>
-      </w:r>
-    </w:p>
-    <w:p>
-      <w:r>
-        <w:t>Edit the build settings</w:t>
-      </w:r>
-    </w:p>
-    <w:p>
-      <w:r>
-        <w:lastRenderedPageBreak/>
-        <w:t>Need sounds for: picking up gem, all gems collected, switch activated, level completed, level complete with new best time</w:t>
-      </w:r>
-      <w:bookmarkStart w:id="0" w:name="_GoBack"/>
-      <w:bookmarkEnd w:id="0"/>
-    </w:p>
-    <w:p>
-      <w:r>
-        <w:t>Make an exit button for the executable version</w:t>
-      </w:r>
+      <w:pPr>
+        <w:rPr>
+          <w:u w:val="single"/>
+        </w:rPr>
+      </w:pPr>
     </w:p>
     <w:p>
       <w:pPr>
@@ -378,10 +375,7 @@
         <w:t>:</w:t>
       </w:r>
       <w:r>
-        <w:t xml:space="preserve"> Teaches how to </w:t>
-      </w:r>
-      <w:r>
-        <w:t>collect gems</w:t>
+        <w:t xml:space="preserve"> Teaches how to jump</w:t>
       </w:r>
       <w:r>
         <w:t xml:space="preserve"> - Lawrence</w:t>
@@ -428,6 +422,7 @@
     </w:p>
     <w:p>
       <w:r>
+        <w:lastRenderedPageBreak/>
         <w:t xml:space="preserve">Level 6: </w:t>
       </w:r>
       <w:r>
@@ -444,9 +439,6 @@
       <w:r>
         <w:t>Lawrence</w:t>
       </w:r>
-      <w:r>
-        <w:t xml:space="preserve"> – more moving platforms</w:t>
-      </w:r>
     </w:p>
     <w:p>
       <w:r>
@@ -460,6 +452,8 @@
       <w:r>
         <w:t xml:space="preserve"> Involves water somehow</w:t>
       </w:r>
+      <w:bookmarkStart w:id="0" w:name="_GoBack"/>
+      <w:bookmarkEnd w:id="0"/>
       <w:r>
         <w:t xml:space="preserve"> Coleten</w:t>
       </w:r>

</xml_diff>

<commit_message>
Trying to fix tags
</commit_message>
<xml_diff>
--- a/List of features.docx
+++ b/List of features.docx
@@ -8,44 +8,251 @@
       </w:r>
     </w:p>
     <w:p>
-      <w:proofErr w:type="spellStart"/>
+      <w:r>
+        <w:t>Coleten McGuire, Kyle Scott, Lawrence Foley, Duncan Dufva</w:t>
+      </w:r>
+    </w:p>
+    <w:p>
+      <w:r>
+        <w:t xml:space="preserve">Description: </w:t>
+      </w:r>
+      <w:r>
+        <w:t>Marble Blast Ultra is a 3D puzzle/action game involving a marble</w:t>
+      </w:r>
+      <w:r>
+        <w:t>. T</w:t>
+      </w:r>
+      <w:r>
+        <w:t>he player has the main goal of reaching the finish pad of the level as fast as possible. Obstacles will hinder the player's progress, but powerups are also provided to h</w:t>
+      </w:r>
+      <w:r>
+        <w:t>elp the player finish the level. There will be multiple levels which will increase in difficulty as the player progresses.</w:t>
+      </w:r>
+    </w:p>
+    <w:p>
+      <w:pPr>
+        <w:pStyle w:val="ListParagraph"/>
+        <w:numPr>
+          <w:ilvl w:val="0"/>
+          <w:numId w:val="1"/>
+        </w:numPr>
+      </w:pPr>
+      <w:r>
+        <w:t>Main menu with level select, etc.</w:t>
+      </w:r>
+    </w:p>
+    <w:p>
+      <w:pPr>
+        <w:pStyle w:val="ListParagraph"/>
+        <w:numPr>
+          <w:ilvl w:val="1"/>
+          <w:numId w:val="1"/>
+        </w:numPr>
+      </w:pPr>
+      <w:r>
+        <w:t>Duncan</w:t>
+      </w:r>
+    </w:p>
+    <w:p>
+      <w:pPr>
+        <w:pStyle w:val="ListParagraph"/>
+        <w:numPr>
+          <w:ilvl w:val="0"/>
+          <w:numId w:val="1"/>
+        </w:numPr>
+      </w:pPr>
+      <w:r>
+        <w:t>H</w:t>
+      </w:r>
+      <w:r>
+        <w:t>ighscores (Json file)</w:t>
+      </w:r>
+    </w:p>
+    <w:p>
+      <w:pPr>
+        <w:pStyle w:val="ListParagraph"/>
+        <w:numPr>
+          <w:ilvl w:val="1"/>
+          <w:numId w:val="1"/>
+        </w:numPr>
+      </w:pPr>
+      <w:r>
+        <w:t>Lawrence</w:t>
+      </w:r>
+    </w:p>
+    <w:p>
+      <w:pPr>
+        <w:pStyle w:val="ListParagraph"/>
+        <w:numPr>
+          <w:ilvl w:val="0"/>
+          <w:numId w:val="1"/>
+        </w:numPr>
+      </w:pPr>
+      <w:r>
+        <w:t>Moving platforms</w:t>
+      </w:r>
+    </w:p>
+    <w:p>
+      <w:pPr>
+        <w:pStyle w:val="ListParagraph"/>
+        <w:numPr>
+          <w:ilvl w:val="1"/>
+          <w:numId w:val="1"/>
+        </w:numPr>
+      </w:pPr>
+      <w:r>
+        <w:t>Duncan</w:t>
+      </w:r>
+    </w:p>
+    <w:p>
+      <w:pPr>
+        <w:pStyle w:val="ListParagraph"/>
+        <w:numPr>
+          <w:ilvl w:val="0"/>
+          <w:numId w:val="1"/>
+        </w:numPr>
+      </w:pPr>
+      <w:r>
+        <w:t>**</w:t>
+      </w:r>
+      <w:r>
+        <w:t>Multiple levels</w:t>
+      </w:r>
+      <w:r>
+        <w:t>**</w:t>
+      </w:r>
+    </w:p>
+    <w:p>
+      <w:pPr>
+        <w:pStyle w:val="ListParagraph"/>
+        <w:numPr>
+          <w:ilvl w:val="1"/>
+          <w:numId w:val="1"/>
+        </w:numPr>
+      </w:pPr>
+      <w:r>
+        <w:t>Everyone</w:t>
+      </w:r>
+    </w:p>
+    <w:p>
+      <w:pPr>
+        <w:pStyle w:val="ListParagraph"/>
+        <w:numPr>
+          <w:ilvl w:val="0"/>
+          <w:numId w:val="1"/>
+        </w:numPr>
+      </w:pPr>
+      <w:r>
+        <w:t>Background (SkyBox)</w:t>
+      </w:r>
+    </w:p>
+    <w:p>
+      <w:pPr>
+        <w:pStyle w:val="ListParagraph"/>
+        <w:numPr>
+          <w:ilvl w:val="1"/>
+          <w:numId w:val="1"/>
+        </w:numPr>
+      </w:pPr>
+      <w:r>
+        <w:t>?</w:t>
+      </w:r>
+    </w:p>
+    <w:p>
+      <w:pPr>
+        <w:pStyle w:val="ListParagraph"/>
+        <w:numPr>
+          <w:ilvl w:val="0"/>
+          <w:numId w:val="1"/>
+        </w:numPr>
+      </w:pPr>
+      <w:r>
+        <w:t>Platforms models for the start and finish</w:t>
+      </w:r>
+    </w:p>
+    <w:p>
+      <w:pPr>
+        <w:pStyle w:val="ListParagraph"/>
+        <w:numPr>
+          <w:ilvl w:val="1"/>
+          <w:numId w:val="1"/>
+        </w:numPr>
+      </w:pPr>
+      <w:r>
+        <w:t xml:space="preserve">? </w:t>
+      </w:r>
+    </w:p>
+    <w:p>
+      <w:pPr>
+        <w:pStyle w:val="ListParagraph"/>
+        <w:numPr>
+          <w:ilvl w:val="0"/>
+          <w:numId w:val="1"/>
+        </w:numPr>
+      </w:pPr>
+      <w:r>
+        <w:t>Powerups  to pickup</w:t>
+      </w:r>
+    </w:p>
+    <w:p>
+      <w:pPr>
+        <w:pStyle w:val="ListParagraph"/>
+        <w:numPr>
+          <w:ilvl w:val="1"/>
+          <w:numId w:val="1"/>
+        </w:numPr>
+      </w:pPr>
+      <w:r>
+        <w:t>Speedup</w:t>
+      </w:r>
+    </w:p>
+    <w:p>
+      <w:pPr>
+        <w:pStyle w:val="ListParagraph"/>
+        <w:numPr>
+          <w:ilvl w:val="2"/>
+          <w:numId w:val="1"/>
+        </w:numPr>
+      </w:pPr>
+      <w:r>
+        <w:t>Kyle</w:t>
+      </w:r>
+    </w:p>
+    <w:p>
+      <w:pPr>
+        <w:pStyle w:val="ListParagraph"/>
+        <w:numPr>
+          <w:ilvl w:val="1"/>
+          <w:numId w:val="1"/>
+        </w:numPr>
+      </w:pPr>
+      <w:r>
+        <w:t>Maybe Gravity</w:t>
+      </w:r>
+    </w:p>
+    <w:p>
+      <w:pPr>
+        <w:pStyle w:val="ListParagraph"/>
+        <w:numPr>
+          <w:ilvl w:val="1"/>
+          <w:numId w:val="1"/>
+        </w:numPr>
+      </w:pPr>
+      <w:r>
+        <w:t>Super Jump</w:t>
+      </w:r>
+    </w:p>
+    <w:p>
+      <w:pPr>
+        <w:pStyle w:val="ListParagraph"/>
+        <w:numPr>
+          <w:ilvl w:val="2"/>
+          <w:numId w:val="1"/>
+        </w:numPr>
+      </w:pPr>
       <w:r>
         <w:t>Coleten</w:t>
       </w:r>
-      <w:proofErr w:type="spellEnd"/>
-      <w:r>
-        <w:t xml:space="preserve"> McGuire, Kyle Scott, Lawrence Foley, Duncan </w:t>
-      </w:r>
-      <w:proofErr w:type="spellStart"/>
-      <w:r>
-        <w:t>Dufva</w:t>
-      </w:r>
-      <w:proofErr w:type="spellEnd"/>
-    </w:p>
-    <w:p>
-      <w:r>
-        <w:t xml:space="preserve">Description: </w:t>
-      </w:r>
-      <w:r>
-        <w:t>Marble Blast Ultra is a 3D puzzle/action game involving a marble</w:t>
-      </w:r>
-      <w:r>
-        <w:t>. T</w:t>
-      </w:r>
-      <w:r>
-        <w:t xml:space="preserve">he player has the main goal of reaching the finish pad of the level as fast as possible. Obstacles will hinder the player's progress, but </w:t>
-      </w:r>
-      <w:proofErr w:type="spellStart"/>
-      <w:r>
-        <w:t>powerups</w:t>
-      </w:r>
-      <w:proofErr w:type="spellEnd"/>
-      <w:r>
-        <w:t xml:space="preserve"> are also provided to h</w:t>
-      </w:r>
-      <w:r>
-        <w:t>elp the player finish the level. There will be multiple levels which will increase in difficulty as the player progresses.</w:t>
-      </w:r>
     </w:p>
     <w:p>
       <w:pPr>
@@ -56,7 +263,7 @@
         </w:numPr>
       </w:pPr>
       <w:r>
-        <w:t>Main menu with level select, etc.</w:t>
+        <w:t>Textures/artwork</w:t>
       </w:r>
     </w:p>
     <w:p>
@@ -68,7 +275,7 @@
         </w:numPr>
       </w:pPr>
       <w:r>
-        <w:t>Duncan</w:t>
+        <w:t>For ground</w:t>
       </w:r>
     </w:p>
     <w:p>
@@ -79,24 +286,8 @@
           <w:numId w:val="1"/>
         </w:numPr>
       </w:pPr>
-      <w:proofErr w:type="spellStart"/>
-      <w:r>
-        <w:t>H</w:t>
-      </w:r>
-      <w:r>
-        <w:t>ighscores</w:t>
-      </w:r>
-      <w:proofErr w:type="spellEnd"/>
-      <w:r>
-        <w:t xml:space="preserve"> (</w:t>
-      </w:r>
-      <w:proofErr w:type="spellStart"/>
-      <w:r>
-        <w:t>Json</w:t>
-      </w:r>
-      <w:proofErr w:type="spellEnd"/>
-      <w:r>
-        <w:t xml:space="preserve"> file)</w:t>
+      <w:r>
+        <w:t>3D models</w:t>
       </w:r>
     </w:p>
     <w:p>
@@ -108,7 +299,7 @@
         </w:numPr>
       </w:pPr>
       <w:r>
-        <w:t>Lawrence</w:t>
+        <w:t>Power-ups: Rocket/Spring</w:t>
       </w:r>
     </w:p>
     <w:p>
@@ -120,7 +311,7 @@
         </w:numPr>
       </w:pPr>
       <w:r>
-        <w:t>Moving platforms</w:t>
+        <w:t>Audio</w:t>
       </w:r>
     </w:p>
     <w:p>
@@ -132,196 +323,7 @@
         </w:numPr>
       </w:pPr>
       <w:r>
-        <w:t>Duncan</w:t>
-      </w:r>
-    </w:p>
-    <w:p>
-      <w:pPr>
-        <w:pStyle w:val="ListParagraph"/>
-        <w:numPr>
-          <w:ilvl w:val="0"/>
-          <w:numId w:val="1"/>
-        </w:numPr>
-      </w:pPr>
-      <w:r>
-        <w:t>**</w:t>
-      </w:r>
-      <w:r>
-        <w:t>Multiple levels</w:t>
-      </w:r>
-      <w:r>
-        <w:t>**</w:t>
-      </w:r>
-    </w:p>
-    <w:p>
-      <w:pPr>
-        <w:pStyle w:val="ListParagraph"/>
-        <w:numPr>
-          <w:ilvl w:val="1"/>
-          <w:numId w:val="1"/>
-        </w:numPr>
-      </w:pPr>
-      <w:r>
-        <w:t>Everyone</w:t>
-      </w:r>
-    </w:p>
-    <w:p>
-      <w:pPr>
-        <w:pStyle w:val="ListParagraph"/>
-        <w:numPr>
-          <w:ilvl w:val="0"/>
-          <w:numId w:val="1"/>
-        </w:numPr>
-      </w:pPr>
-      <w:r>
-        <w:t>Background (</w:t>
-      </w:r>
-      <w:proofErr w:type="spellStart"/>
-      <w:r>
-        <w:t>SkyBox</w:t>
-      </w:r>
-      <w:proofErr w:type="spellEnd"/>
-      <w:r>
-        <w:t>)</w:t>
-      </w:r>
-    </w:p>
-    <w:p>
-      <w:pPr>
-        <w:pStyle w:val="ListParagraph"/>
-        <w:numPr>
-          <w:ilvl w:val="1"/>
-          <w:numId w:val="1"/>
-        </w:numPr>
-      </w:pPr>
-      <w:r>
         <w:t>?</w:t>
-      </w:r>
-    </w:p>
-    <w:p>
-      <w:pPr>
-        <w:pStyle w:val="ListParagraph"/>
-        <w:numPr>
-          <w:ilvl w:val="0"/>
-          <w:numId w:val="1"/>
-        </w:numPr>
-      </w:pPr>
-      <w:r>
-        <w:t>Platforms models for the start and finish</w:t>
-      </w:r>
-    </w:p>
-    <w:p>
-      <w:pPr>
-        <w:pStyle w:val="ListParagraph"/>
-        <w:numPr>
-          <w:ilvl w:val="1"/>
-          <w:numId w:val="1"/>
-        </w:numPr>
-      </w:pPr>
-      <w:r>
-        <w:t xml:space="preserve">? </w:t>
-      </w:r>
-    </w:p>
-    <w:p>
-      <w:pPr>
-        <w:pStyle w:val="ListParagraph"/>
-        <w:numPr>
-          <w:ilvl w:val="0"/>
-          <w:numId w:val="1"/>
-        </w:numPr>
-      </w:pPr>
-      <w:proofErr w:type="spellStart"/>
-      <w:r>
-        <w:t>Powerups</w:t>
-      </w:r>
-      <w:proofErr w:type="spellEnd"/>
-      <w:r>
-        <w:t xml:space="preserve">  to pickup</w:t>
-      </w:r>
-    </w:p>
-    <w:p>
-      <w:pPr>
-        <w:pStyle w:val="ListParagraph"/>
-        <w:numPr>
-          <w:ilvl w:val="1"/>
-          <w:numId w:val="1"/>
-        </w:numPr>
-      </w:pPr>
-      <w:r>
-        <w:t>Speedup</w:t>
-      </w:r>
-    </w:p>
-    <w:p>
-      <w:pPr>
-        <w:pStyle w:val="ListParagraph"/>
-        <w:numPr>
-          <w:ilvl w:val="2"/>
-          <w:numId w:val="1"/>
-        </w:numPr>
-      </w:pPr>
-      <w:r>
-        <w:t>Kyle</w:t>
-      </w:r>
-    </w:p>
-    <w:p>
-      <w:pPr>
-        <w:pStyle w:val="ListParagraph"/>
-        <w:numPr>
-          <w:ilvl w:val="1"/>
-          <w:numId w:val="1"/>
-        </w:numPr>
-      </w:pPr>
-      <w:r>
-        <w:t>Maybe Gravity</w:t>
-      </w:r>
-    </w:p>
-    <w:p>
-      <w:pPr>
-        <w:pStyle w:val="ListParagraph"/>
-        <w:numPr>
-          <w:ilvl w:val="1"/>
-          <w:numId w:val="1"/>
-        </w:numPr>
-      </w:pPr>
-      <w:r>
-        <w:t>Super Jump</w:t>
-      </w:r>
-    </w:p>
-    <w:p>
-      <w:pPr>
-        <w:pStyle w:val="ListParagraph"/>
-        <w:numPr>
-          <w:ilvl w:val="2"/>
-          <w:numId w:val="1"/>
-        </w:numPr>
-      </w:pPr>
-      <w:proofErr w:type="spellStart"/>
-      <w:r>
-        <w:t>Coleten</w:t>
-      </w:r>
-      <w:proofErr w:type="spellEnd"/>
-    </w:p>
-    <w:p>
-      <w:pPr>
-        <w:pStyle w:val="ListParagraph"/>
-        <w:numPr>
-          <w:ilvl w:val="0"/>
-          <w:numId w:val="1"/>
-        </w:numPr>
-      </w:pPr>
-      <w:r>
-        <w:t>Textures/artwork</w:t>
-      </w:r>
-    </w:p>
-    <w:p>
-      <w:pPr>
-        <w:pStyle w:val="ListParagraph"/>
-        <w:numPr>
-          <w:ilvl w:val="1"/>
-          <w:numId w:val="1"/>
-        </w:numPr>
-      </w:pPr>
-      <w:r>
-        <w:t>For ground</w:t>
       </w:r>
     </w:p>
     <w:p>
@@ -338,65 +340,11 @@
       </w:r>
     </w:p>
     <w:p>
-      <w:r>
-        <w:t>Finish lightning bolt</w:t>
-      </w:r>
-    </w:p>
-    <w:p>
-      <w:r>
-        <w:t>Make levels 6, 7, and 8</w:t>
-      </w:r>
-    </w:p>
-    <w:p>
-      <w:r>
-        <w:t>Finish high score system</w:t>
-      </w:r>
-      <w:bookmarkStart w:id="0" w:name="_GoBack"/>
-      <w:bookmarkEnd w:id="0"/>
-    </w:p>
-    <w:p>
-      <w:r>
-        <w:t xml:space="preserve">Have </w:t>
-      </w:r>
-      <w:proofErr w:type="spellStart"/>
-      <w:r>
-        <w:t>coleten</w:t>
-      </w:r>
-      <w:proofErr w:type="spellEnd"/>
-      <w:r>
-        <w:t xml:space="preserve"> take off/fix the moving while in air feature</w:t>
-      </w:r>
-    </w:p>
-    <w:p>
-      <w:r>
-        <w:t>Edit main menu music</w:t>
-      </w:r>
-    </w:p>
-    <w:p>
-      <w:r>
-        <w:t>Add credits (credit the music for main menu/ credit marble blast/ anything else)</w:t>
-      </w:r>
-    </w:p>
-    <w:p>
-      <w:r>
-        <w:t>Change audio for underwater / space (low pass filter to muffle sound)</w:t>
-      </w:r>
-    </w:p>
-    <w:p>
-      <w:r>
-        <w:t>3…. 2….. 1…. GO!</w:t>
-      </w:r>
-    </w:p>
-    <w:p>
-      <w:r>
-        <w:t>Edit the build settings</w:t>
-      </w:r>
-    </w:p>
-    <w:p>
-      <w:r>
-        <w:lastRenderedPageBreak/>
-        <w:t>Make an exit button for the executable version</w:t>
-      </w:r>
+      <w:pPr>
+        <w:rPr>
+          <w:u w:val="single"/>
+        </w:rPr>
+      </w:pPr>
     </w:p>
     <w:p>
       <w:pPr>
@@ -455,13 +403,8 @@
         <w:t>: Teaches how to use super jump</w:t>
       </w:r>
       <w:r>
-        <w:t xml:space="preserve"> - </w:t>
-      </w:r>
-      <w:proofErr w:type="spellStart"/>
-      <w:r>
-        <w:t>Coleten</w:t>
-      </w:r>
-      <w:proofErr w:type="spellEnd"/>
+        <w:t xml:space="preserve"> - Coleten</w:t>
+      </w:r>
     </w:p>
     <w:p>
       <w:r>
@@ -474,16 +417,12 @@
         <w:t>Has a moving platform</w:t>
       </w:r>
       <w:r>
-        <w:t xml:space="preserve"> - </w:t>
-      </w:r>
-      <w:proofErr w:type="spellStart"/>
-      <w:r>
-        <w:t>Coleten</w:t>
-      </w:r>
-      <w:proofErr w:type="spellEnd"/>
-    </w:p>
-    <w:p>
-      <w:r>
+        <w:t xml:space="preserve"> - Coleten</w:t>
+      </w:r>
+    </w:p>
+    <w:p>
+      <w:r>
+        <w:lastRenderedPageBreak/>
         <w:t xml:space="preserve">Level 6: </w:t>
       </w:r>
       <w:r>
@@ -513,14 +452,11 @@
       <w:r>
         <w:t xml:space="preserve"> Involves water somehow</w:t>
       </w:r>
-      <w:r>
-        <w:t xml:space="preserve"> </w:t>
-      </w:r>
-      <w:proofErr w:type="spellStart"/>
-      <w:r>
-        <w:t>Coleten</w:t>
-      </w:r>
-      <w:proofErr w:type="spellEnd"/>
+      <w:bookmarkStart w:id="0" w:name="_GoBack"/>
+      <w:bookmarkEnd w:id="0"/>
+      <w:r>
+        <w:t xml:space="preserve"> Coleten</w:t>
+      </w:r>
     </w:p>
     <w:p>
       <w:r>
@@ -539,13 +475,8 @@
     </w:p>
     <w:p>
       <w:r>
-        <w:t xml:space="preserve">Level 13: </w:t>
-      </w:r>
-      <w:proofErr w:type="spellStart"/>
-      <w:r>
-        <w:t>Coleten</w:t>
-      </w:r>
-      <w:proofErr w:type="spellEnd"/>
+        <w:t>Level 13: Coleten</w:t>
+      </w:r>
     </w:p>
     <w:p>
       <w:r>
@@ -564,13 +495,8 @@
     </w:p>
     <w:p>
       <w:r>
-        <w:t xml:space="preserve">Level 17: </w:t>
-      </w:r>
-      <w:proofErr w:type="spellStart"/>
-      <w:r>
-        <w:t>Coleten</w:t>
-      </w:r>
-      <w:proofErr w:type="spellEnd"/>
+        <w:t>Level 17: Coleten</w:t>
+      </w:r>
     </w:p>
     <w:p>
       <w:r>

</xml_diff>